<commit_message>
mail trap smtp added
</commit_message>
<xml_diff>
--- a/Project documentation.docx
+++ b/Project documentation.docx
@@ -43,58 +43,6 @@
       <w:pPr>
         <w:rPr>
           <w:rFonts w:cstheme="minorHAnsi"/>
-          <w:b/>
-          <w:bCs/>
-          <w:color w:val="C00000"/>
-          <w:sz w:val="36"/>
-          <w:szCs w:val="36"/>
-          <w:u w:val="single"/>
-        </w:rPr>
-      </w:pPr>
-    </w:p>
-    <w:p>
-      <w:pPr>
-        <w:rPr>
-          <w:rFonts w:cstheme="minorHAnsi"/>
-          <w:b/>
-          <w:bCs/>
-          <w:color w:val="C00000"/>
-          <w:sz w:val="36"/>
-          <w:szCs w:val="36"/>
-          <w:u w:val="single"/>
-        </w:rPr>
-      </w:pPr>
-      <w:hyperlink r:id="rId5" w:history="1">
-        <w:r>
-          <w:rPr>
-            <w:rStyle w:val="Hyperlink"/>
-            <w:rFonts w:cstheme="minorHAnsi"/>
-            <w:b/>
-            <w:bCs/>
-            <w:sz w:val="36"/>
-            <w:szCs w:val="36"/>
-          </w:rPr>
-          <w:t>https://www.youtube.com/watch?v=qV3CVW2vHFk</w:t>
-        </w:r>
-      </w:hyperlink>
-    </w:p>
-    <w:p>
-      <w:pPr>
-        <w:rPr>
-          <w:rFonts w:cstheme="minorHAnsi"/>
-          <w:b/>
-          <w:bCs/>
-          <w:color w:val="C00000"/>
-          <w:sz w:val="36"/>
-          <w:szCs w:val="36"/>
-          <w:u w:val="single"/>
-        </w:rPr>
-      </w:pPr>
-    </w:p>
-    <w:p>
-      <w:pPr>
-        <w:rPr>
-          <w:rFonts w:cstheme="minorHAnsi"/>
           <w:sz w:val="24"/>
           <w:szCs w:val="24"/>
         </w:rPr>
@@ -321,112 +269,119 @@
           <w:sz w:val="24"/>
           <w:szCs w:val="24"/>
         </w:rPr>
-        <w:t xml:space="preserve"> yarn </w:t>
-      </w:r>
-      <w:proofErr w:type="gramStart"/>
-      <w:r>
-        <w:rPr>
-          <w:rFonts w:cstheme="minorHAnsi"/>
-          <w:color w:val="C00000"/>
-          <w:sz w:val="24"/>
-          <w:szCs w:val="24"/>
-        </w:rPr>
-        <w:t>install</w:t>
-      </w:r>
-      <w:proofErr w:type="gramEnd"/>
-      <w:r>
-        <w:rPr>
-          <w:rFonts w:cstheme="minorHAnsi"/>
-          <w:color w:val="C00000"/>
+        <w:t xml:space="preserve"> yarn install </w:t>
+      </w:r>
+    </w:p>
+    <w:p>
+      <w:pPr>
+        <w:rPr>
+          <w:rFonts w:cstheme="minorHAnsi"/>
+          <w:color w:val="000000" w:themeColor="text1"/>
+          <w:sz w:val="24"/>
+          <w:szCs w:val="24"/>
+        </w:rPr>
+      </w:pPr>
+    </w:p>
+    <w:p>
+      <w:pPr>
+        <w:rPr>
+          <w:rFonts w:cstheme="minorHAnsi"/>
+          <w:color w:val="000000" w:themeColor="text1"/>
+          <w:sz w:val="24"/>
+          <w:szCs w:val="24"/>
+        </w:rPr>
+      </w:pPr>
+      <w:r>
+        <w:rPr>
+          <w:rFonts w:cstheme="minorHAnsi"/>
+          <w:color w:val="000000" w:themeColor="text1"/>
+          <w:sz w:val="24"/>
+          <w:szCs w:val="24"/>
+        </w:rPr>
+        <w:t xml:space="preserve">now in project directory </w:t>
+      </w:r>
+      <w:r>
+        <w:rPr>
+          <w:rFonts w:cstheme="minorHAnsi"/>
+          <w:color w:val="C00000"/>
+          <w:sz w:val="24"/>
+          <w:szCs w:val="24"/>
+        </w:rPr>
+        <w:t xml:space="preserve">create a folder named </w:t>
+      </w:r>
+      <w:r>
+        <w:rPr>
+          <w:rFonts w:cstheme="minorHAnsi"/>
+          <w:color w:val="C00000"/>
+          <w:sz w:val="24"/>
+          <w:szCs w:val="24"/>
+        </w:rPr>
+        <w:t>pages</w:t>
+      </w:r>
+    </w:p>
+    <w:p>
+      <w:pPr>
+        <w:rPr>
+          <w:rFonts w:cstheme="minorHAnsi"/>
+          <w:color w:val="000000" w:themeColor="text1"/>
+          <w:sz w:val="24"/>
+          <w:szCs w:val="24"/>
+        </w:rPr>
+      </w:pPr>
+      <w:r>
+        <w:rPr>
+          <w:rFonts w:cstheme="minorHAnsi"/>
+          <w:color w:val="000000" w:themeColor="text1"/>
+          <w:sz w:val="24"/>
+          <w:szCs w:val="24"/>
+        </w:rPr>
+        <w:t xml:space="preserve">now </w:t>
+      </w:r>
+      <w:r>
+        <w:rPr>
+          <w:rFonts w:cstheme="minorHAnsi"/>
+          <w:color w:val="C00000"/>
+          <w:sz w:val="24"/>
+          <w:szCs w:val="24"/>
+        </w:rPr>
+        <w:t xml:space="preserve">create a file in pages </w:t>
+      </w:r>
+      <w:r>
+        <w:rPr>
+          <w:rFonts w:cstheme="minorHAnsi"/>
+          <w:color w:val="000000" w:themeColor="text1"/>
+          <w:sz w:val="24"/>
+          <w:szCs w:val="24"/>
+        </w:rPr>
+        <w:t xml:space="preserve">directory called </w:t>
+      </w:r>
+      <w:r>
+        <w:rPr>
+          <w:rFonts w:cstheme="minorHAnsi"/>
+          <w:color w:val="C00000"/>
+          <w:sz w:val="24"/>
+          <w:szCs w:val="24"/>
+        </w:rPr>
+        <w:t>index.vue</w:t>
+      </w:r>
+      <w:r>
+        <w:rPr>
+          <w:rFonts w:cstheme="minorHAnsi"/>
+          <w:color w:val="000000" w:themeColor="text1"/>
+          <w:sz w:val="24"/>
+          <w:szCs w:val="24"/>
+        </w:rPr>
+        <w:t>, the</w:t>
+      </w:r>
+      <w:r>
+        <w:rPr>
+          <w:rFonts w:cstheme="minorHAnsi"/>
+          <w:color w:val="000000" w:themeColor="text1"/>
           <w:sz w:val="24"/>
           <w:szCs w:val="24"/>
         </w:rPr>
         <w:t xml:space="preserve"> </w:t>
       </w:r>
-    </w:p>
-    <w:p>
-      <w:pPr>
-        <w:rPr>
-          <w:rFonts w:cstheme="minorHAnsi"/>
-          <w:color w:val="000000" w:themeColor="text1"/>
-          <w:sz w:val="24"/>
-          <w:szCs w:val="24"/>
-        </w:rPr>
-      </w:pPr>
-    </w:p>
-    <w:p>
-      <w:pPr>
-        <w:rPr>
-          <w:rFonts w:cstheme="minorHAnsi"/>
-          <w:color w:val="000000" w:themeColor="text1"/>
-          <w:sz w:val="24"/>
-          <w:szCs w:val="24"/>
-        </w:rPr>
-      </w:pPr>
-      <w:r>
-        <w:rPr>
-          <w:rFonts w:cstheme="minorHAnsi"/>
-          <w:color w:val="000000" w:themeColor="text1"/>
-          <w:sz w:val="24"/>
-          <w:szCs w:val="24"/>
-        </w:rPr>
-        <w:t xml:space="preserve">now in project directory create a folder named </w:t>
-      </w:r>
-      <w:r>
-        <w:rPr>
-          <w:rFonts w:cstheme="minorHAnsi"/>
-          <w:color w:val="C00000"/>
-          <w:sz w:val="24"/>
-          <w:szCs w:val="24"/>
-        </w:rPr>
-        <w:t>pages</w:t>
-      </w:r>
-    </w:p>
-    <w:p>
-      <w:pPr>
-        <w:rPr>
-          <w:rFonts w:cstheme="minorHAnsi"/>
-          <w:color w:val="000000" w:themeColor="text1"/>
-          <w:sz w:val="24"/>
-          <w:szCs w:val="24"/>
-        </w:rPr>
-      </w:pPr>
-      <w:r>
-        <w:rPr>
-          <w:rFonts w:cstheme="minorHAnsi"/>
-          <w:color w:val="000000" w:themeColor="text1"/>
-          <w:sz w:val="24"/>
-          <w:szCs w:val="24"/>
-        </w:rPr>
-        <w:t xml:space="preserve">now create a file in pages directory called </w:t>
-      </w:r>
-      <w:r>
-        <w:rPr>
-          <w:rFonts w:cstheme="minorHAnsi"/>
-          <w:color w:val="C00000"/>
-          <w:sz w:val="24"/>
-          <w:szCs w:val="24"/>
-        </w:rPr>
-        <w:t>index.vue</w:t>
-      </w:r>
-      <w:r>
-        <w:rPr>
-          <w:rFonts w:cstheme="minorHAnsi"/>
-          <w:color w:val="000000" w:themeColor="text1"/>
-          <w:sz w:val="24"/>
-          <w:szCs w:val="24"/>
-        </w:rPr>
-        <w:t>, the</w:t>
-      </w:r>
-      <w:r>
-        <w:rPr>
-          <w:rFonts w:cstheme="minorHAnsi"/>
-          <w:color w:val="000000" w:themeColor="text1"/>
-          <w:sz w:val="24"/>
-          <w:szCs w:val="24"/>
-        </w:rPr>
-        <w:t xml:space="preserve"> </w:t>
-      </w:r>
       <w:r>
         <w:rPr>
           <w:rFonts w:cstheme="minorHAnsi"/>
@@ -470,7 +425,25 @@
           <w:sz w:val="24"/>
           <w:szCs w:val="24"/>
         </w:rPr>
-        <w:t xml:space="preserve"> Also delete the </w:t>
+        <w:t xml:space="preserve"> Also </w:t>
+      </w:r>
+      <w:r>
+        <w:rPr>
+          <w:rFonts w:cstheme="minorHAnsi"/>
+          <w:color w:val="C00000"/>
+          <w:sz w:val="24"/>
+          <w:szCs w:val="24"/>
+        </w:rPr>
+        <w:t xml:space="preserve">delete </w:t>
+      </w:r>
+      <w:r>
+        <w:rPr>
+          <w:rFonts w:cstheme="minorHAnsi"/>
+          <w:color w:val="000000" w:themeColor="text1"/>
+          <w:sz w:val="24"/>
+          <w:szCs w:val="24"/>
+        </w:rPr>
+        <w:t xml:space="preserve">the </w:t>
       </w:r>
       <w:r>
         <w:rPr>
@@ -620,7 +593,6 @@
           <w:sz w:val="24"/>
           <w:szCs w:val="24"/>
         </w:rPr>
-        <w:lastRenderedPageBreak/>
         <w:drawing>
           <wp:inline distT="0" distB="0" distL="0" distR="0" wp14:anchorId="4A360EE1" wp14:editId="7E2E956B">
             <wp:extent cx="5064369" cy="3408041"/>
@@ -637,7 +609,7 @@
                     <pic:cNvPicPr/>
                   </pic:nvPicPr>
                   <pic:blipFill>
-                    <a:blip r:embed="rId6"/>
+                    <a:blip r:embed="rId5"/>
                     <a:stretch>
                       <a:fillRect/>
                     </a:stretch>
@@ -754,6 +726,7 @@
           <w:szCs w:val="36"/>
           <w:u w:val="single"/>
         </w:rPr>
+        <w:lastRenderedPageBreak/>
         <w:t>Adding Google Material Icons</w:t>
       </w:r>
     </w:p>
@@ -785,7 +758,7 @@
           <w:szCs w:val="24"/>
         </w:rPr>
       </w:pPr>
-      <w:hyperlink r:id="rId7" w:history="1">
+      <w:hyperlink r:id="rId6" w:history="1">
         <w:r>
           <w:rPr>
             <w:rStyle w:val="Hyperlink"/>
@@ -933,7 +906,7 @@
                     <pic:cNvPicPr/>
                   </pic:nvPicPr>
                   <pic:blipFill>
-                    <a:blip r:embed="rId8"/>
+                    <a:blip r:embed="rId7"/>
                     <a:stretch>
                       <a:fillRect/>
                     </a:stretch>
@@ -1026,7 +999,7 @@
                     <pic:cNvPicPr/>
                   </pic:nvPicPr>
                   <pic:blipFill>
-                    <a:blip r:embed="rId9"/>
+                    <a:blip r:embed="rId8"/>
                     <a:stretch>
                       <a:fillRect/>
                     </a:stretch>
@@ -1069,6 +1042,7 @@
           <w:szCs w:val="36"/>
           <w:u w:val="single"/>
         </w:rPr>
+        <w:lastRenderedPageBreak/>
         <w:t>Adding Tailwind CSS</w:t>
       </w:r>
     </w:p>
@@ -1512,7 +1486,6 @@
           <w:sz w:val="24"/>
           <w:szCs w:val="24"/>
         </w:rPr>
-        <w:lastRenderedPageBreak/>
         <w:drawing>
           <wp:inline distT="0" distB="0" distL="0" distR="0" wp14:anchorId="1BB658EC" wp14:editId="17AB5651">
             <wp:extent cx="3440723" cy="1809485"/>
@@ -1529,7 +1502,7 @@
                     <pic:cNvPicPr/>
                   </pic:nvPicPr>
                   <pic:blipFill>
-                    <a:blip r:embed="rId10"/>
+                    <a:blip r:embed="rId9"/>
                     <a:stretch>
                       <a:fillRect/>
                     </a:stretch>
@@ -1583,7 +1556,7 @@
                     <pic:cNvPicPr/>
                   </pic:nvPicPr>
                   <pic:blipFill>
-                    <a:blip r:embed="rId11"/>
+                    <a:blip r:embed="rId10"/>
                     <a:stretch>
                       <a:fillRect/>
                     </a:stretch>
@@ -1782,6 +1755,7 @@
           <w:sz w:val="24"/>
           <w:szCs w:val="24"/>
         </w:rPr>
+        <w:lastRenderedPageBreak/>
         <w:t xml:space="preserve">Now in </w:t>
       </w:r>
       <w:r>
@@ -1845,7 +1819,7 @@
                     <pic:cNvPicPr/>
                   </pic:nvPicPr>
                   <pic:blipFill>
-                    <a:blip r:embed="rId12"/>
+                    <a:blip r:embed="rId11"/>
                     <a:stretch>
                       <a:fillRect/>
                     </a:stretch>
@@ -1892,7 +1866,6 @@
           <w:sz w:val="24"/>
           <w:szCs w:val="24"/>
         </w:rPr>
-        <w:lastRenderedPageBreak/>
         <w:t xml:space="preserve">Now we can go to our layouts/default.vue file and make use of some tailwind classes made in tailwind.config.js </w:t>
       </w:r>
       <w:r>
@@ -2248,6 +2221,7 @@
           <w:sz w:val="28"/>
           <w:szCs w:val="28"/>
         </w:rPr>
+        <w:lastRenderedPageBreak/>
         <w:t>Adding form kit</w:t>
       </w:r>
     </w:p>
@@ -2260,7 +2234,7 @@
           <w:szCs w:val="28"/>
         </w:rPr>
       </w:pPr>
-      <w:hyperlink r:id="rId13" w:history="1">
+      <w:hyperlink r:id="rId12" w:history="1">
         <w:r>
           <w:rPr>
             <w:rStyle w:val="Hyperlink"/>
@@ -2414,7 +2388,7 @@
         </w:rPr>
         <w:t xml:space="preserve">  </w:t>
       </w:r>
-      <w:hyperlink r:id="rId14" w:history="1">
+      <w:hyperlink r:id="rId13" w:history="1">
         <w:r>
           <w:rPr>
             <w:rStyle w:val="Hyperlink"/>
@@ -2444,7 +2418,7 @@
         </w:rPr>
         <w:t xml:space="preserve">git repository: </w:t>
       </w:r>
-      <w:hyperlink r:id="rId15" w:history="1">
+      <w:hyperlink r:id="rId14" w:history="1">
         <w:r>
           <w:rPr>
             <w:rStyle w:val="Hyperlink"/>
@@ -2512,7 +2486,6 @@
           <w:sz w:val="24"/>
           <w:szCs w:val="24"/>
         </w:rPr>
-        <w:lastRenderedPageBreak/>
         <w:t>SETTING UP LARAVEL SANCTUM WITH NUXT 3</w:t>
       </w:r>
     </w:p>
@@ -2528,7 +2501,7 @@
           <w:u w:val="single"/>
         </w:rPr>
       </w:pPr>
-      <w:hyperlink r:id="rId16" w:history="1">
+      <w:hyperlink r:id="rId15" w:history="1">
         <w:r>
           <w:rPr>
             <w:rStyle w:val="Hyperlink"/>
@@ -2536,25 +2509,7 @@
             <w:sz w:val="24"/>
             <w:szCs w:val="24"/>
           </w:rPr>
-          <w:t>https://www.youtube.com/watch?v=2zKoS</w:t>
-        </w:r>
-        <w:r>
-          <w:rPr>
-            <w:rStyle w:val="Hyperlink"/>
-            <w:rFonts w:cstheme="minorHAnsi"/>
-            <w:sz w:val="24"/>
-            <w:szCs w:val="24"/>
-          </w:rPr>
-          <w:t>8</w:t>
-        </w:r>
-        <w:r>
-          <w:rPr>
-            <w:rStyle w:val="Hyperlink"/>
-            <w:rFonts w:cstheme="minorHAnsi"/>
-            <w:sz w:val="24"/>
-            <w:szCs w:val="24"/>
-          </w:rPr>
-          <w:t>GsKK8</w:t>
+          <w:t>https://www.youtube.com/watch?v=2zKoS8GsKK8</w:t>
         </w:r>
       </w:hyperlink>
       <w:r>
@@ -2591,7 +2546,7 @@
           <w:szCs w:val="24"/>
         </w:rPr>
       </w:pPr>
-      <w:hyperlink r:id="rId17" w:history="1">
+      <w:hyperlink r:id="rId16" w:history="1">
         <w:r>
           <w:rPr>
             <w:rStyle w:val="Hyperlink"/>
@@ -2645,7 +2600,7 @@
           <w:szCs w:val="24"/>
         </w:rPr>
       </w:pPr>
-      <w:hyperlink r:id="rId18" w:history="1">
+      <w:hyperlink r:id="rId17" w:history="1">
         <w:r>
           <w:rPr>
             <w:rStyle w:val="Hyperlink"/>
@@ -2653,25 +2608,7 @@
             <w:sz w:val="24"/>
             <w:szCs w:val="24"/>
           </w:rPr>
-          <w:t>https://www.youtube.com/watch?v=H</w:t>
-        </w:r>
-        <w:r>
-          <w:rPr>
-            <w:rStyle w:val="Hyperlink"/>
-            <w:rFonts w:cstheme="minorHAnsi"/>
-            <w:sz w:val="24"/>
-            <w:szCs w:val="24"/>
-          </w:rPr>
-          <w:t>L</w:t>
-        </w:r>
-        <w:r>
-          <w:rPr>
-            <w:rStyle w:val="Hyperlink"/>
-            <w:rFonts w:cstheme="minorHAnsi"/>
-            <w:sz w:val="24"/>
-            <w:szCs w:val="24"/>
-          </w:rPr>
-          <w:t>PoKz9j9KY</w:t>
+          <w:t>https://www.youtube.com/watch?v=HLPoKz9j9KY</w:t>
         </w:r>
       </w:hyperlink>
     </w:p>
@@ -2687,7 +2624,7 @@
           <w:u w:val="single"/>
         </w:rPr>
       </w:pPr>
-      <w:hyperlink r:id="rId19" w:history="1">
+      <w:hyperlink r:id="rId18" w:history="1">
         <w:r>
           <w:rPr>
             <w:rStyle w:val="Hyperlink"/>
@@ -2943,7 +2880,7 @@
                     <pic:cNvPicPr/>
                   </pic:nvPicPr>
                   <pic:blipFill>
-                    <a:blip r:embed="rId20"/>
+                    <a:blip r:embed="rId19"/>
                     <a:stretch>
                       <a:fillRect/>
                     </a:stretch>
@@ -3023,6 +2960,7 @@
           <w:sz w:val="24"/>
           <w:szCs w:val="24"/>
         </w:rPr>
+        <w:lastRenderedPageBreak/>
         <w:t>Make sure to configure your .env file correctly as below</w:t>
       </w:r>
     </w:p>
@@ -3447,7 +3385,7 @@
                     <pic:cNvPicPr/>
                   </pic:nvPicPr>
                   <pic:blipFill>
-                    <a:blip r:embed="rId21"/>
+                    <a:blip r:embed="rId20"/>
                     <a:stretch>
                       <a:fillRect/>
                     </a:stretch>
@@ -3991,16 +3929,7 @@
           <w:sz w:val="24"/>
           <w:szCs w:val="24"/>
         </w:rPr>
-        <w:t xml:space="preserve"> init </w:t>
-      </w:r>
-      <w:r>
-        <w:rPr>
-          <w:rFonts w:cstheme="minorHAnsi"/>
-          <w:color w:val="C00000"/>
-          <w:sz w:val="24"/>
-          <w:szCs w:val="24"/>
-        </w:rPr>
-        <w:t>YOUR-APP-NAME</w:t>
+        <w:t xml:space="preserve"> init YOUR-APP-NAME</w:t>
       </w:r>
     </w:p>
     <w:p>
@@ -4289,7 +4218,7 @@
         </w:rPr>
         <w:t xml:space="preserve">git repository: </w:t>
       </w:r>
-      <w:hyperlink r:id="rId22" w:history="1">
+      <w:hyperlink r:id="rId21" w:history="1">
         <w:r>
           <w:rPr>
             <w:rStyle w:val="Hyperlink"/>
@@ -4320,6 +4249,7 @@
           <w:sz w:val="28"/>
           <w:szCs w:val="28"/>
         </w:rPr>
+        <w:lastRenderedPageBreak/>
         <w:t xml:space="preserve">video </w:t>
       </w:r>
       <w:r>
@@ -4331,7 +4261,7 @@
         </w:rPr>
         <w:t xml:space="preserve">reference:  </w:t>
       </w:r>
-      <w:hyperlink r:id="rId23" w:history="1">
+      <w:hyperlink r:id="rId22" w:history="1">
         <w:r>
           <w:rPr>
             <w:rStyle w:val="Hyperlink"/>
@@ -4674,7 +4604,6 @@
           <w:sz w:val="24"/>
           <w:szCs w:val="24"/>
         </w:rPr>
-        <w:lastRenderedPageBreak/>
         <w:t>&lt;script setup&gt;</w:t>
       </w:r>
     </w:p>
@@ -4823,14 +4752,6 @@
           <w:szCs w:val="24"/>
         </w:rPr>
         <w:tab/>
-      </w:r>
-      <w:r>
-        <w:rPr>
-          <w:rFonts w:cstheme="minorHAnsi"/>
-          <w:color w:val="C00000"/>
-          <w:sz w:val="24"/>
-          <w:szCs w:val="24"/>
-        </w:rPr>
         <w:t xml:space="preserve"> authStore.</w:t>
       </w:r>
       <w:r>
@@ -4974,7 +4895,7 @@
         </w:rPr>
         <w:t xml:space="preserve">, we do that by sending an initial request to </w:t>
       </w:r>
-      <w:hyperlink r:id="rId24" w:history="1">
+      <w:hyperlink r:id="rId23" w:history="1">
         <w:r>
           <w:rPr>
             <w:rStyle w:val="Hyperlink"/>
@@ -5335,25 +5256,7 @@
           <w:sz w:val="24"/>
           <w:szCs w:val="24"/>
         </w:rPr>
-        <w:t xml:space="preserve">await </w:t>
-      </w:r>
-      <w:r>
-        <w:rPr>
-          <w:rFonts w:cstheme="minorHAnsi"/>
-          <w:color w:val="C00000"/>
-          <w:sz w:val="24"/>
-          <w:szCs w:val="24"/>
-        </w:rPr>
-        <w:t>useFetch (</w:t>
-      </w:r>
-      <w:r>
-        <w:rPr>
-          <w:rFonts w:cstheme="minorHAnsi"/>
-          <w:color w:val="C00000"/>
-          <w:sz w:val="24"/>
-          <w:szCs w:val="24"/>
-        </w:rPr>
-        <w:t>'http://localhost:8000/</w:t>
+        <w:t>await useFetch ('http://localhost:8000/</w:t>
       </w:r>
       <w:r>
         <w:rPr>
@@ -5371,25 +5274,7 @@
           <w:sz w:val="24"/>
           <w:szCs w:val="24"/>
         </w:rPr>
-        <w:t>'</w:t>
-      </w:r>
-      <w:r>
-        <w:rPr>
-          <w:rFonts w:cstheme="minorHAnsi"/>
-          <w:color w:val="C00000"/>
-          <w:sz w:val="24"/>
-          <w:szCs w:val="24"/>
-        </w:rPr>
-        <w:t>,</w:t>
-      </w:r>
-      <w:r>
-        <w:rPr>
-          <w:rFonts w:cstheme="minorHAnsi"/>
-          <w:color w:val="C00000"/>
-          <w:sz w:val="24"/>
-          <w:szCs w:val="24"/>
-        </w:rPr>
-        <w:t>);</w:t>
+        <w:t>',);</w:t>
       </w:r>
     </w:p>
     <w:p>
@@ -5725,14 +5610,6 @@
           <w:szCs w:val="24"/>
         </w:rPr>
         <w:tab/>
-      </w:r>
-      <w:r>
-        <w:rPr>
-          <w:rFonts w:cstheme="minorHAnsi"/>
-          <w:color w:val="00B050"/>
-          <w:sz w:val="24"/>
-          <w:szCs w:val="24"/>
-        </w:rPr>
         <w:t>authStore.</w:t>
       </w:r>
       <w:r>
@@ -5871,7 +5748,7 @@
         </w:rPr>
         <w:t xml:space="preserve">Email: </w:t>
       </w:r>
-      <w:hyperlink r:id="rId25" w:history="1">
+      <w:hyperlink r:id="rId24" w:history="1">
         <w:r>
           <w:rPr>
             <w:rStyle w:val="Hyperlink"/>
@@ -5918,16 +5795,7 @@
           <w:szCs w:val="24"/>
         </w:rPr>
         <w:tab/>
-        <w:t xml:space="preserve">Password: </w:t>
-      </w:r>
-      <w:r>
-        <w:rPr>
-          <w:rFonts w:cstheme="minorHAnsi"/>
-          <w:color w:val="C00000"/>
-          <w:sz w:val="24"/>
-          <w:szCs w:val="24"/>
-        </w:rPr>
-        <w:t>password</w:t>
+        <w:t>Password: password</w:t>
       </w:r>
     </w:p>
     <w:p>
@@ -6048,11 +5916,11 @@
       <w:r>
         <w:rPr>
           <w:rFonts w:cstheme="minorHAnsi"/>
-          <w:color w:val="C00000"/>
-          <w:sz w:val="24"/>
-          <w:szCs w:val="24"/>
-        </w:rPr>
-        <w:lastRenderedPageBreak/>
+          <w:noProof/>
+          <w:color w:val="C00000"/>
+          <w:sz w:val="24"/>
+          <w:szCs w:val="24"/>
+        </w:rPr>
         <w:drawing>
           <wp:inline distT="0" distB="0" distL="0" distR="0" wp14:anchorId="717209B0" wp14:editId="5BFB06EF">
             <wp:extent cx="3551009" cy="1259444"/>
@@ -6069,7 +5937,7 @@
                     <pic:cNvPicPr/>
                   </pic:nvPicPr>
                   <pic:blipFill>
-                    <a:blip r:embed="rId26"/>
+                    <a:blip r:embed="rId25"/>
                     <a:stretch>
                       <a:fillRect/>
                     </a:stretch>
@@ -6118,16 +5986,7 @@
           <w:sz w:val="24"/>
           <w:szCs w:val="24"/>
         </w:rPr>
-        <w:t xml:space="preserve">NOTE: The '/sanctum/csrf-cookie' route return a 204 response when </w:t>
-      </w:r>
-      <w:r>
-        <w:rPr>
-          <w:rFonts w:ascii="Calibri" w:hAnsi="Calibri" w:cs="Calibri"/>
-          <w:color w:val="0070C0"/>
-          <w:sz w:val="24"/>
-          <w:szCs w:val="24"/>
-        </w:rPr>
-        <w:t>successful.</w:t>
+        <w:t>NOTE: The '/sanctum/csrf-cookie' route return a 204 response when successful.</w:t>
       </w:r>
     </w:p>
     <w:p>
@@ -6167,16 +6026,7 @@
           <w:sz w:val="24"/>
           <w:szCs w:val="24"/>
         </w:rPr>
-        <w:t>cookies</w:t>
-      </w:r>
-      <w:r>
-        <w:rPr>
-          <w:rFonts w:cstheme="minorHAnsi"/>
-          <w:color w:val="00B050"/>
-          <w:sz w:val="24"/>
-          <w:szCs w:val="24"/>
-        </w:rPr>
-        <w:t xml:space="preserve"> tab</w:t>
+        <w:t>cookies tab</w:t>
       </w:r>
       <w:r>
         <w:rPr>
@@ -6230,6 +6080,7 @@
       <w:r>
         <w:rPr>
           <w:rFonts w:cstheme="minorHAnsi"/>
+          <w:noProof/>
           <w:color w:val="C00000"/>
           <w:sz w:val="24"/>
           <w:szCs w:val="24"/>
@@ -6250,7 +6101,7 @@
                     <pic:cNvPicPr/>
                   </pic:nvPicPr>
                   <pic:blipFill>
-                    <a:blip r:embed="rId27"/>
+                    <a:blip r:embed="rId26"/>
                     <a:stretch>
                       <a:fillRect/>
                     </a:stretch>
@@ -6355,10 +6206,12 @@
       <w:r>
         <w:rPr>
           <w:rFonts w:cstheme="minorHAnsi"/>
-          <w:color w:val="C00000"/>
-          <w:sz w:val="24"/>
-          <w:szCs w:val="24"/>
-        </w:rPr>
+          <w:noProof/>
+          <w:color w:val="C00000"/>
+          <w:sz w:val="24"/>
+          <w:szCs w:val="24"/>
+        </w:rPr>
+        <w:lastRenderedPageBreak/>
         <w:drawing>
           <wp:inline distT="0" distB="0" distL="0" distR="0" wp14:anchorId="43C1613C" wp14:editId="3BEAF9A0">
             <wp:extent cx="3793078" cy="1916149"/>
@@ -6375,7 +6228,7 @@
                     <pic:cNvPicPr/>
                   </pic:nvPicPr>
                   <pic:blipFill>
-                    <a:blip r:embed="rId28"/>
+                    <a:blip r:embed="rId27"/>
                     <a:stretch>
                       <a:fillRect/>
                     </a:stretch>
@@ -6448,18 +6301,7 @@
           <w:sz w:val="24"/>
           <w:szCs w:val="24"/>
         </w:rPr>
-        <w:t xml:space="preserve"> these credentials come from laravel backend from </w:t>
-      </w:r>
-      <w:r>
-        <w:rPr>
-          <w:rFonts w:cstheme="minorHAnsi"/>
-          <w:b/>
-          <w:bCs/>
-          <w:color w:val="0070C0"/>
-          <w:sz w:val="24"/>
-          <w:szCs w:val="24"/>
-        </w:rPr>
-        <w:t>database/seeders/DatabaseSeeder.php</w:t>
+        <w:t xml:space="preserve"> these credentials come from laravel backend from database/seeders/DatabaseSeeder.php</w:t>
       </w:r>
       <w:r>
         <w:rPr>
@@ -6560,209 +6402,268 @@
           <w:sz w:val="24"/>
           <w:szCs w:val="24"/>
         </w:rPr>
+        <w:t xml:space="preserve"> the cookies </w:t>
+      </w:r>
+      <w:r>
+        <w:rPr>
+          <w:rFonts w:cstheme="minorHAnsi"/>
+          <w:color w:val="000000" w:themeColor="text1"/>
+          <w:sz w:val="24"/>
+          <w:szCs w:val="24"/>
+        </w:rPr>
+        <w:t xml:space="preserve">in the browser we need to modify the useFetch request </w:t>
+      </w:r>
+      <w:r>
+        <w:rPr>
+          <w:rFonts w:cstheme="minorHAnsi"/>
+          <w:color w:val="000000" w:themeColor="text1"/>
+          <w:sz w:val="24"/>
+          <w:szCs w:val="24"/>
+        </w:rPr>
+        <w:t xml:space="preserve">for </w:t>
+      </w:r>
+      <w:r>
+        <w:rPr>
+          <w:rFonts w:cstheme="minorHAnsi"/>
+          <w:color w:val="C00000"/>
+          <w:sz w:val="24"/>
+          <w:szCs w:val="24"/>
+        </w:rPr>
+        <w:t>CSRF token</w:t>
+      </w:r>
+      <w:r>
+        <w:rPr>
+          <w:rFonts w:cstheme="minorHAnsi"/>
+          <w:color w:val="C00000"/>
+          <w:sz w:val="24"/>
+          <w:szCs w:val="24"/>
+        </w:rPr>
+        <w:t xml:space="preserve">. </w:t>
+      </w:r>
+      <w:r>
+        <w:rPr>
+          <w:rFonts w:cstheme="minorHAnsi"/>
+          <w:color w:val="000000" w:themeColor="text1"/>
+          <w:sz w:val="24"/>
+          <w:szCs w:val="24"/>
+        </w:rPr>
+        <w:t xml:space="preserve">We need to add a new parameter to the request called </w:t>
+      </w:r>
+      <w:r>
+        <w:rPr>
+          <w:rFonts w:cstheme="minorHAnsi"/>
+          <w:color w:val="C00000"/>
+          <w:sz w:val="24"/>
+          <w:szCs w:val="24"/>
+        </w:rPr>
+        <w:t>{</w:t>
+      </w:r>
+      <w:r>
+        <w:rPr>
+          <w:rFonts w:cstheme="minorHAnsi"/>
+          <w:color w:val="C00000"/>
+          <w:sz w:val="24"/>
+          <w:szCs w:val="24"/>
+        </w:rPr>
+        <w:t>credentials: “include"}</w:t>
+      </w:r>
+      <w:r>
+        <w:rPr>
+          <w:rFonts w:cstheme="minorHAnsi"/>
+          <w:color w:val="C00000"/>
+          <w:sz w:val="24"/>
+          <w:szCs w:val="24"/>
+        </w:rPr>
+        <w:t xml:space="preserve">. </w:t>
+      </w:r>
+      <w:r>
+        <w:rPr>
+          <w:rFonts w:cstheme="minorHAnsi"/>
+          <w:color w:val="000000" w:themeColor="text1"/>
+          <w:sz w:val="24"/>
+          <w:szCs w:val="24"/>
+        </w:rPr>
+        <w:t xml:space="preserve">We will add this parameter shown as below: </w:t>
+      </w:r>
+    </w:p>
+    <w:p>
+      <w:pPr>
+        <w:pStyle w:val="ListParagraph"/>
+        <w:rPr>
+          <w:rFonts w:cstheme="minorHAnsi"/>
+          <w:color w:val="000000" w:themeColor="text1"/>
+          <w:sz w:val="24"/>
+          <w:szCs w:val="24"/>
+        </w:rPr>
+      </w:pPr>
+    </w:p>
+    <w:p>
+      <w:pPr>
+        <w:pStyle w:val="ListParagraph"/>
+        <w:rPr>
+          <w:rFonts w:cstheme="minorHAnsi"/>
+          <w:color w:val="000000" w:themeColor="text1"/>
+          <w:sz w:val="24"/>
+          <w:szCs w:val="24"/>
+        </w:rPr>
+      </w:pPr>
+    </w:p>
+    <w:p>
+      <w:pPr>
+        <w:pStyle w:val="ListParagraph"/>
+        <w:rPr>
+          <w:rFonts w:cstheme="minorHAnsi"/>
+          <w:color w:val="000000" w:themeColor="text1"/>
+          <w:sz w:val="24"/>
+          <w:szCs w:val="24"/>
+        </w:rPr>
+      </w:pPr>
+    </w:p>
+    <w:p>
+      <w:pPr>
+        <w:pStyle w:val="ListParagraph"/>
+        <w:rPr>
+          <w:rFonts w:cstheme="minorHAnsi"/>
+          <w:color w:val="C00000"/>
+          <w:sz w:val="24"/>
+          <w:szCs w:val="24"/>
+        </w:rPr>
+      </w:pPr>
+    </w:p>
+    <w:p>
+      <w:pPr>
+        <w:pStyle w:val="ListParagraph"/>
+        <w:rPr>
+          <w:rFonts w:cstheme="minorHAnsi"/>
+          <w:color w:val="C00000"/>
+          <w:sz w:val="24"/>
+          <w:szCs w:val="24"/>
+        </w:rPr>
+      </w:pPr>
+      <w:r>
+        <w:rPr>
+          <w:rFonts w:cstheme="minorHAnsi"/>
+          <w:color w:val="C00000"/>
+          <w:sz w:val="24"/>
+          <w:szCs w:val="24"/>
+        </w:rPr>
+        <w:t>actions: {</w:t>
+      </w:r>
+    </w:p>
+    <w:p>
+      <w:pPr>
+        <w:pStyle w:val="ListParagraph"/>
+        <w:rPr>
+          <w:rFonts w:cstheme="minorHAnsi"/>
+          <w:color w:val="C00000"/>
+          <w:sz w:val="24"/>
+          <w:szCs w:val="24"/>
+        </w:rPr>
+      </w:pPr>
+      <w:r>
+        <w:rPr>
+          <w:rFonts w:cstheme="minorHAnsi"/>
+          <w:color w:val="C00000"/>
+          <w:sz w:val="24"/>
+          <w:szCs w:val="24"/>
+        </w:rPr>
+        <w:t xml:space="preserve">        async </w:t>
+      </w:r>
+      <w:r>
+        <w:rPr>
+          <w:rFonts w:cstheme="minorHAnsi"/>
+          <w:color w:val="C00000"/>
+          <w:sz w:val="24"/>
+          <w:szCs w:val="24"/>
+        </w:rPr>
+        <w:t>loginsetup</w:t>
+      </w:r>
+      <w:r>
+        <w:rPr>
+          <w:rFonts w:cstheme="minorHAnsi"/>
+          <w:color w:val="C00000"/>
+          <w:sz w:val="24"/>
+          <w:szCs w:val="24"/>
+        </w:rPr>
+        <w:t xml:space="preserve"> () {</w:t>
+      </w:r>
+    </w:p>
+    <w:p>
+      <w:pPr>
+        <w:pStyle w:val="ListParagraph"/>
+        <w:ind w:left="2160"/>
+        <w:rPr>
+          <w:rFonts w:cstheme="minorHAnsi"/>
+          <w:color w:val="C00000"/>
+          <w:sz w:val="24"/>
+          <w:szCs w:val="24"/>
+        </w:rPr>
+      </w:pPr>
+      <w:r>
+        <w:rPr>
+          <w:rFonts w:cstheme="minorHAnsi"/>
+          <w:color w:val="C00000"/>
+          <w:sz w:val="24"/>
+          <w:szCs w:val="24"/>
+        </w:rPr>
+        <w:t>await useFetch ('http://localhost:8000/</w:t>
+      </w:r>
+      <w:r>
+        <w:rPr>
+          <w:rFonts w:cstheme="minorHAnsi"/>
+          <w:color w:val="C00000"/>
+          <w:sz w:val="24"/>
+          <w:szCs w:val="24"/>
+        </w:rPr>
+        <w:t>sanctum/csrf-cookie'</w:t>
+      </w:r>
+      <w:r>
+        <w:rPr>
+          <w:rFonts w:cstheme="minorHAnsi"/>
+          <w:color w:val="C00000"/>
+          <w:sz w:val="24"/>
+          <w:szCs w:val="24"/>
+        </w:rPr>
+        <w:t>,</w:t>
+      </w:r>
+      <w:r>
+        <w:rPr>
+          <w:rFonts w:cstheme="minorHAnsi"/>
+          <w:color w:val="C00000"/>
+          <w:sz w:val="24"/>
+          <w:szCs w:val="24"/>
+        </w:rPr>
         <w:t xml:space="preserve"> </w:t>
       </w:r>
       <w:r>
         <w:rPr>
           <w:rFonts w:cstheme="minorHAnsi"/>
-          <w:color w:val="000000" w:themeColor="text1"/>
-          <w:sz w:val="24"/>
-          <w:szCs w:val="24"/>
-        </w:rPr>
-        <w:t xml:space="preserve">the cookies </w:t>
-      </w:r>
-      <w:r>
-        <w:rPr>
-          <w:rFonts w:cstheme="minorHAnsi"/>
-          <w:color w:val="000000" w:themeColor="text1"/>
-          <w:sz w:val="24"/>
-          <w:szCs w:val="24"/>
-        </w:rPr>
-        <w:t xml:space="preserve">in the browser we need to modify the useFetch request </w:t>
-      </w:r>
-      <w:r>
-        <w:rPr>
-          <w:rFonts w:cstheme="minorHAnsi"/>
-          <w:color w:val="000000" w:themeColor="text1"/>
-          <w:sz w:val="24"/>
-          <w:szCs w:val="24"/>
-        </w:rPr>
-        <w:t xml:space="preserve">for </w:t>
-      </w:r>
-      <w:r>
-        <w:rPr>
-          <w:rFonts w:cstheme="minorHAnsi"/>
-          <w:color w:val="C00000"/>
-          <w:sz w:val="24"/>
-          <w:szCs w:val="24"/>
-        </w:rPr>
-        <w:t>CSRF token</w:t>
-      </w:r>
-      <w:r>
-        <w:rPr>
-          <w:rFonts w:cstheme="minorHAnsi"/>
-          <w:color w:val="C00000"/>
-          <w:sz w:val="24"/>
-          <w:szCs w:val="24"/>
-        </w:rPr>
-        <w:t xml:space="preserve">. </w:t>
-      </w:r>
-      <w:r>
-        <w:rPr>
-          <w:rFonts w:cstheme="minorHAnsi"/>
-          <w:color w:val="000000" w:themeColor="text1"/>
-          <w:sz w:val="24"/>
-          <w:szCs w:val="24"/>
-        </w:rPr>
-        <w:t xml:space="preserve">We need to add a new parameter to the request called </w:t>
-      </w:r>
-      <w:r>
-        <w:rPr>
-          <w:rFonts w:cstheme="minorHAnsi"/>
-          <w:color w:val="C00000"/>
+          <w:color w:val="00B050"/>
           <w:sz w:val="24"/>
           <w:szCs w:val="24"/>
         </w:rPr>
         <w:t>{</w:t>
       </w:r>
-      <w:r>
-        <w:rPr>
-          <w:rFonts w:cstheme="minorHAnsi"/>
-          <w:color w:val="C00000"/>
-          <w:sz w:val="24"/>
-          <w:szCs w:val="24"/>
-        </w:rPr>
-        <w:t>credentials: “include</w:t>
-      </w:r>
-      <w:r>
-        <w:rPr>
-          <w:rFonts w:cstheme="minorHAnsi"/>
-          <w:color w:val="C00000"/>
-          <w:sz w:val="24"/>
-          <w:szCs w:val="24"/>
-        </w:rPr>
-        <w:t>"}</w:t>
-      </w:r>
-      <w:r>
-        <w:rPr>
-          <w:rFonts w:cstheme="minorHAnsi"/>
-          <w:color w:val="C00000"/>
-          <w:sz w:val="24"/>
-          <w:szCs w:val="24"/>
-        </w:rPr>
-        <w:t xml:space="preserve">. </w:t>
-      </w:r>
-      <w:r>
-        <w:rPr>
-          <w:rFonts w:cstheme="minorHAnsi"/>
-          <w:color w:val="000000" w:themeColor="text1"/>
-          <w:sz w:val="24"/>
-          <w:szCs w:val="24"/>
-        </w:rPr>
-        <w:t xml:space="preserve">We will add this parameter shown as below: </w:t>
-      </w:r>
-    </w:p>
-    <w:p>
-      <w:pPr>
-        <w:pStyle w:val="ListParagraph"/>
-        <w:rPr>
-          <w:rFonts w:cstheme="minorHAnsi"/>
-          <w:color w:val="000000" w:themeColor="text1"/>
-          <w:sz w:val="24"/>
-          <w:szCs w:val="24"/>
-        </w:rPr>
-      </w:pPr>
-    </w:p>
-    <w:p>
-      <w:pPr>
-        <w:pStyle w:val="ListParagraph"/>
-        <w:rPr>
-          <w:rFonts w:cstheme="minorHAnsi"/>
-          <w:color w:val="000000" w:themeColor="text1"/>
-          <w:sz w:val="24"/>
-          <w:szCs w:val="24"/>
-        </w:rPr>
-      </w:pPr>
-    </w:p>
-    <w:p>
-      <w:pPr>
-        <w:pStyle w:val="ListParagraph"/>
-        <w:rPr>
-          <w:rFonts w:cstheme="minorHAnsi"/>
-          <w:color w:val="000000" w:themeColor="text1"/>
-          <w:sz w:val="24"/>
-          <w:szCs w:val="24"/>
-        </w:rPr>
-      </w:pPr>
-    </w:p>
-    <w:p>
-      <w:pPr>
-        <w:pStyle w:val="ListParagraph"/>
-        <w:rPr>
-          <w:rFonts w:cstheme="minorHAnsi"/>
-          <w:color w:val="C00000"/>
-          <w:sz w:val="24"/>
-          <w:szCs w:val="24"/>
-        </w:rPr>
-      </w:pPr>
-    </w:p>
-    <w:p>
-      <w:pPr>
-        <w:pStyle w:val="ListParagraph"/>
-        <w:rPr>
-          <w:rFonts w:cstheme="minorHAnsi"/>
-          <w:color w:val="C00000"/>
-          <w:sz w:val="24"/>
-          <w:szCs w:val="24"/>
-        </w:rPr>
-      </w:pPr>
-      <w:r>
-        <w:rPr>
-          <w:rFonts w:cstheme="minorHAnsi"/>
-          <w:color w:val="C00000"/>
-          <w:sz w:val="24"/>
-          <w:szCs w:val="24"/>
-        </w:rPr>
-        <w:lastRenderedPageBreak/>
-        <w:t>actions: {</w:t>
-      </w:r>
-    </w:p>
-    <w:p>
-      <w:pPr>
-        <w:pStyle w:val="ListParagraph"/>
-        <w:rPr>
-          <w:rFonts w:cstheme="minorHAnsi"/>
-          <w:color w:val="C00000"/>
-          <w:sz w:val="24"/>
-          <w:szCs w:val="24"/>
-        </w:rPr>
-      </w:pPr>
-      <w:r>
-        <w:rPr>
-          <w:rFonts w:cstheme="minorHAnsi"/>
-          <w:color w:val="C00000"/>
-          <w:sz w:val="24"/>
-          <w:szCs w:val="24"/>
-        </w:rPr>
-        <w:t xml:space="preserve">        async </w:t>
-      </w:r>
-      <w:r>
-        <w:rPr>
-          <w:rFonts w:cstheme="minorHAnsi"/>
-          <w:color w:val="C00000"/>
-          <w:sz w:val="24"/>
-          <w:szCs w:val="24"/>
-        </w:rPr>
-        <w:t>loginsetup</w:t>
-      </w:r>
-      <w:r>
-        <w:rPr>
-          <w:rFonts w:cstheme="minorHAnsi"/>
-          <w:color w:val="C00000"/>
-          <w:sz w:val="24"/>
-          <w:szCs w:val="24"/>
-        </w:rPr>
-        <w:t xml:space="preserve"> () {</w:t>
+    </w:p>
+    <w:p>
+      <w:pPr>
+        <w:pStyle w:val="ListParagraph"/>
+        <w:ind w:left="2160" w:firstLine="720"/>
+        <w:rPr>
+          <w:rFonts w:cstheme="minorHAnsi"/>
+          <w:color w:val="00B050"/>
+          <w:sz w:val="24"/>
+          <w:szCs w:val="24"/>
+        </w:rPr>
+      </w:pPr>
+      <w:r>
+        <w:rPr>
+          <w:rFonts w:cstheme="minorHAnsi"/>
+          <w:color w:val="00B050"/>
+          <w:sz w:val="24"/>
+          <w:szCs w:val="24"/>
+        </w:rPr>
+        <w:t>credentials: “include"</w:t>
       </w:r>
     </w:p>
     <w:p>
@@ -6779,88 +6680,10 @@
       <w:r>
         <w:rPr>
           <w:rFonts w:cstheme="minorHAnsi"/>
-          <w:color w:val="C00000"/>
-          <w:sz w:val="24"/>
-          <w:szCs w:val="24"/>
-        </w:rPr>
-        <w:t>await useFetch ('http://localhost:8000/</w:t>
-      </w:r>
-      <w:r>
-        <w:rPr>
-          <w:rFonts w:cstheme="minorHAnsi"/>
-          <w:color w:val="C00000"/>
-          <w:sz w:val="24"/>
-          <w:szCs w:val="24"/>
-        </w:rPr>
-        <w:t>sanctum/csrf-cookie'</w:t>
-      </w:r>
-      <w:r>
-        <w:rPr>
-          <w:rFonts w:cstheme="minorHAnsi"/>
-          <w:color w:val="C00000"/>
-          <w:sz w:val="24"/>
-          <w:szCs w:val="24"/>
-        </w:rPr>
-        <w:t>,</w:t>
-      </w:r>
-      <w:r>
-        <w:rPr>
-          <w:rFonts w:cstheme="minorHAnsi"/>
-          <w:color w:val="C00000"/>
-          <w:sz w:val="24"/>
-          <w:szCs w:val="24"/>
-        </w:rPr>
-        <w:t xml:space="preserve"> </w:t>
-      </w:r>
-      <w:r>
-        <w:rPr>
-          <w:rFonts w:cstheme="minorHAnsi"/>
           <w:color w:val="00B050"/>
           <w:sz w:val="24"/>
           <w:szCs w:val="24"/>
         </w:rPr>
-        <w:t>{</w:t>
-      </w:r>
-    </w:p>
-    <w:p>
-      <w:pPr>
-        <w:pStyle w:val="ListParagraph"/>
-        <w:ind w:left="2160" w:firstLine="720"/>
-        <w:rPr>
-          <w:rFonts w:cstheme="minorHAnsi"/>
-          <w:color w:val="00B050"/>
-          <w:sz w:val="24"/>
-          <w:szCs w:val="24"/>
-        </w:rPr>
-      </w:pPr>
-      <w:r>
-        <w:rPr>
-          <w:rFonts w:cstheme="minorHAnsi"/>
-          <w:color w:val="00B050"/>
-          <w:sz w:val="24"/>
-          <w:szCs w:val="24"/>
-        </w:rPr>
-        <w:t>credentials: “include"</w:t>
-      </w:r>
-    </w:p>
-    <w:p>
-      <w:pPr>
-        <w:pStyle w:val="ListParagraph"/>
-        <w:ind w:left="2160"/>
-        <w:rPr>
-          <w:rFonts w:cstheme="minorHAnsi"/>
-          <w:color w:val="C00000"/>
-          <w:sz w:val="24"/>
-          <w:szCs w:val="24"/>
-        </w:rPr>
-      </w:pPr>
-      <w:r>
-        <w:rPr>
-          <w:rFonts w:cstheme="minorHAnsi"/>
-          <w:color w:val="00B050"/>
-          <w:sz w:val="24"/>
-          <w:szCs w:val="24"/>
-        </w:rPr>
         <w:t>}</w:t>
       </w:r>
       <w:r>
@@ -6937,6 +6760,7 @@
       <w:r>
         <w:rPr>
           <w:rFonts w:cstheme="minorHAnsi"/>
+          <w:noProof/>
           <w:color w:val="C00000"/>
           <w:sz w:val="24"/>
           <w:szCs w:val="24"/>
@@ -6957,7 +6781,7 @@
                     <pic:cNvPicPr/>
                   </pic:nvPicPr>
                   <pic:blipFill>
-                    <a:blip r:embed="rId29"/>
+                    <a:blip r:embed="rId28"/>
                     <a:stretch>
                       <a:fillRect/>
                     </a:stretch>
@@ -7113,7 +6937,7 @@
           <w:sz w:val="24"/>
           <w:szCs w:val="24"/>
         </w:rPr>
-        <w:t>loginUser</w:t>
+        <w:t xml:space="preserve">loginUser </w:t>
       </w:r>
       <w:r>
         <w:rPr>
@@ -7122,104 +6946,278 @@
           <w:sz w:val="24"/>
           <w:szCs w:val="24"/>
         </w:rPr>
+        <w:t>()</w:t>
+      </w:r>
+      <w:r>
+        <w:rPr>
+          <w:rFonts w:cstheme="minorHAnsi"/>
+          <w:color w:val="00B050"/>
+          <w:sz w:val="24"/>
+          <w:szCs w:val="24"/>
+        </w:rPr>
         <w:t xml:space="preserve"> </w:t>
       </w:r>
       <w:r>
         <w:rPr>
           <w:rFonts w:cstheme="minorHAnsi"/>
+          <w:color w:val="000000" w:themeColor="text1"/>
+          <w:sz w:val="24"/>
+          <w:szCs w:val="24"/>
+        </w:rPr>
+        <w:t>as shown below:</w:t>
+      </w:r>
+    </w:p>
+    <w:p>
+      <w:pPr>
+        <w:pStyle w:val="ListParagraph"/>
+        <w:rPr>
+          <w:rFonts w:cstheme="minorHAnsi"/>
+          <w:color w:val="000000" w:themeColor="text1"/>
+          <w:sz w:val="24"/>
+          <w:szCs w:val="24"/>
+        </w:rPr>
+      </w:pPr>
+    </w:p>
+    <w:p>
+      <w:pPr>
+        <w:pStyle w:val="ListParagraph"/>
+        <w:ind w:left="1440"/>
+        <w:rPr>
+          <w:rFonts w:cstheme="minorHAnsi"/>
+          <w:color w:val="C00000"/>
+          <w:sz w:val="24"/>
+          <w:szCs w:val="24"/>
+        </w:rPr>
+      </w:pPr>
+      <w:r>
+        <w:rPr>
+          <w:rFonts w:cstheme="minorHAnsi"/>
+          <w:color w:val="C00000"/>
+          <w:sz w:val="24"/>
+          <w:szCs w:val="24"/>
+        </w:rPr>
+        <w:t>actions: {</w:t>
+      </w:r>
+    </w:p>
+    <w:p>
+      <w:pPr>
+        <w:pStyle w:val="ListParagraph"/>
+        <w:ind w:left="1440"/>
+        <w:rPr>
+          <w:rFonts w:cstheme="minorHAnsi"/>
+          <w:color w:val="C00000"/>
+          <w:sz w:val="24"/>
+          <w:szCs w:val="24"/>
+        </w:rPr>
+      </w:pPr>
+    </w:p>
+    <w:p>
+      <w:pPr>
+        <w:pStyle w:val="ListParagraph"/>
+        <w:ind w:left="1440"/>
+        <w:rPr>
+          <w:rFonts w:cstheme="minorHAnsi"/>
+          <w:color w:val="C00000"/>
+          <w:sz w:val="24"/>
+          <w:szCs w:val="24"/>
+        </w:rPr>
+      </w:pPr>
+      <w:r>
+        <w:rPr>
+          <w:rFonts w:cstheme="minorHAnsi"/>
+          <w:color w:val="7030A0"/>
+          <w:sz w:val="24"/>
+          <w:szCs w:val="24"/>
+        </w:rPr>
+        <w:t xml:space="preserve">        </w:t>
+      </w:r>
+      <w:r>
+        <w:rPr>
+          <w:rFonts w:cstheme="minorHAnsi"/>
+          <w:color w:val="C00000"/>
+          <w:sz w:val="24"/>
+          <w:szCs w:val="24"/>
+        </w:rPr>
+        <w:t xml:space="preserve">async </w:t>
+      </w:r>
+      <w:r>
+        <w:rPr>
+          <w:rFonts w:cstheme="minorHAnsi"/>
+          <w:color w:val="C00000"/>
+          <w:sz w:val="24"/>
+          <w:szCs w:val="24"/>
+        </w:rPr>
+        <w:t>loginsetup</w:t>
+      </w:r>
+      <w:r>
+        <w:rPr>
+          <w:rFonts w:cstheme="minorHAnsi"/>
+          <w:color w:val="C00000"/>
+          <w:sz w:val="24"/>
+          <w:szCs w:val="24"/>
+        </w:rPr>
+        <w:t xml:space="preserve"> () {</w:t>
+      </w:r>
+    </w:p>
+    <w:p>
+      <w:pPr>
+        <w:pStyle w:val="ListParagraph"/>
+        <w:ind w:left="2880"/>
+        <w:rPr>
+          <w:rFonts w:cstheme="minorHAnsi"/>
+          <w:color w:val="C00000"/>
+          <w:sz w:val="24"/>
+          <w:szCs w:val="24"/>
+        </w:rPr>
+      </w:pPr>
+      <w:r>
+        <w:rPr>
+          <w:rFonts w:cstheme="minorHAnsi"/>
+          <w:color w:val="C00000"/>
+          <w:sz w:val="24"/>
+          <w:szCs w:val="24"/>
+        </w:rPr>
+        <w:t>await useFetch ('http://localhost:8000/</w:t>
+      </w:r>
+      <w:r>
+        <w:rPr>
+          <w:rFonts w:cstheme="minorHAnsi"/>
+          <w:color w:val="C00000"/>
+          <w:sz w:val="24"/>
+          <w:szCs w:val="24"/>
+        </w:rPr>
+        <w:t>sanctum/csrf-</w:t>
+      </w:r>
+      <w:r>
+        <w:rPr>
+          <w:rFonts w:cstheme="minorHAnsi"/>
+          <w:color w:val="C00000"/>
+          <w:sz w:val="24"/>
+          <w:szCs w:val="24"/>
+        </w:rPr>
+        <w:t>cookie', {</w:t>
+      </w:r>
+    </w:p>
+    <w:p>
+      <w:pPr>
+        <w:pStyle w:val="ListParagraph"/>
+        <w:ind w:left="2880" w:firstLine="720"/>
+        <w:rPr>
+          <w:rFonts w:cstheme="minorHAnsi"/>
+          <w:color w:val="C00000"/>
+          <w:sz w:val="24"/>
+          <w:szCs w:val="24"/>
+        </w:rPr>
+      </w:pPr>
+      <w:r>
+        <w:rPr>
+          <w:rFonts w:cstheme="minorHAnsi"/>
+          <w:color w:val="C00000"/>
+          <w:sz w:val="24"/>
+          <w:szCs w:val="24"/>
+        </w:rPr>
+        <w:t>credentials: “include"</w:t>
+      </w:r>
+    </w:p>
+    <w:p>
+      <w:pPr>
+        <w:pStyle w:val="ListParagraph"/>
+        <w:ind w:left="2880"/>
+        <w:rPr>
+          <w:rFonts w:cstheme="minorHAnsi"/>
+          <w:color w:val="C00000"/>
+          <w:sz w:val="24"/>
+          <w:szCs w:val="24"/>
+        </w:rPr>
+      </w:pPr>
+      <w:r>
+        <w:rPr>
+          <w:rFonts w:cstheme="minorHAnsi"/>
+          <w:color w:val="C00000"/>
+          <w:sz w:val="24"/>
+          <w:szCs w:val="24"/>
+        </w:rPr>
+        <w:lastRenderedPageBreak/>
+        <w:t>});</w:t>
+      </w:r>
+    </w:p>
+    <w:p>
+      <w:pPr>
+        <w:ind w:left="1440" w:firstLine="720"/>
+        <w:rPr>
+          <w:rFonts w:cstheme="minorHAnsi"/>
+          <w:color w:val="A4A000"/>
+          <w:sz w:val="24"/>
+          <w:szCs w:val="24"/>
+        </w:rPr>
+      </w:pPr>
+      <w:r>
+        <w:rPr>
+          <w:rFonts w:cstheme="minorHAnsi"/>
+          <w:color w:val="A4A000"/>
+          <w:sz w:val="24"/>
+          <w:szCs w:val="24"/>
+        </w:rPr>
+        <w:t>this. loginUser(formData)</w:t>
+      </w:r>
+    </w:p>
+    <w:p>
+      <w:pPr>
+        <w:pStyle w:val="ListParagraph"/>
+        <w:ind w:left="1440"/>
+        <w:rPr>
+          <w:rFonts w:cstheme="minorHAnsi"/>
+          <w:color w:val="C00000"/>
+          <w:sz w:val="24"/>
+          <w:szCs w:val="24"/>
+        </w:rPr>
+      </w:pPr>
+      <w:r>
+        <w:rPr>
+          <w:rFonts w:cstheme="minorHAnsi"/>
+          <w:color w:val="C00000"/>
+          <w:sz w:val="24"/>
+          <w:szCs w:val="24"/>
+        </w:rPr>
+        <w:t xml:space="preserve">        },</w:t>
+      </w:r>
+    </w:p>
+    <w:p>
+      <w:pPr>
+        <w:pStyle w:val="ListParagraph"/>
+        <w:ind w:left="1440"/>
+        <w:rPr>
+          <w:rFonts w:cstheme="minorHAnsi"/>
+          <w:color w:val="7030A0"/>
+          <w:sz w:val="24"/>
+          <w:szCs w:val="24"/>
+        </w:rPr>
+      </w:pPr>
+    </w:p>
+    <w:p>
+      <w:pPr>
+        <w:pStyle w:val="ListParagraph"/>
+        <w:ind w:left="1440"/>
+        <w:rPr>
+          <w:rFonts w:cstheme="minorHAnsi"/>
           <w:color w:val="00B050"/>
           <w:sz w:val="24"/>
           <w:szCs w:val="24"/>
         </w:rPr>
-        <w:t>()</w:t>
-      </w:r>
-      <w:r>
-        <w:rPr>
-          <w:rFonts w:cstheme="minorHAnsi"/>
-          <w:color w:val="00B050"/>
-          <w:sz w:val="24"/>
-          <w:szCs w:val="24"/>
-        </w:rPr>
-        <w:t xml:space="preserve"> </w:t>
-      </w:r>
-      <w:r>
-        <w:rPr>
-          <w:rFonts w:cstheme="minorHAnsi"/>
-          <w:color w:val="000000" w:themeColor="text1"/>
-          <w:sz w:val="24"/>
-          <w:szCs w:val="24"/>
-        </w:rPr>
-        <w:t>as shown below:</w:t>
-      </w:r>
-    </w:p>
-    <w:p>
-      <w:pPr>
-        <w:pStyle w:val="ListParagraph"/>
-        <w:rPr>
-          <w:rFonts w:cstheme="minorHAnsi"/>
-          <w:color w:val="000000" w:themeColor="text1"/>
-          <w:sz w:val="24"/>
-          <w:szCs w:val="24"/>
-        </w:rPr>
-      </w:pPr>
-    </w:p>
-    <w:p>
-      <w:pPr>
-        <w:pStyle w:val="ListParagraph"/>
-        <w:ind w:left="1440"/>
-        <w:rPr>
-          <w:rFonts w:cstheme="minorHAnsi"/>
-          <w:color w:val="C00000"/>
-          <w:sz w:val="24"/>
-          <w:szCs w:val="24"/>
-        </w:rPr>
-      </w:pPr>
-      <w:r>
-        <w:rPr>
-          <w:rFonts w:cstheme="minorHAnsi"/>
-          <w:color w:val="C00000"/>
-          <w:sz w:val="24"/>
-          <w:szCs w:val="24"/>
-        </w:rPr>
-        <w:t>actions: {</w:t>
-      </w:r>
-    </w:p>
-    <w:p>
-      <w:pPr>
-        <w:pStyle w:val="ListParagraph"/>
-        <w:ind w:left="1440"/>
-        <w:rPr>
-          <w:rFonts w:cstheme="minorHAnsi"/>
-          <w:color w:val="C00000"/>
-          <w:sz w:val="24"/>
-          <w:szCs w:val="24"/>
-        </w:rPr>
-      </w:pPr>
-    </w:p>
-    <w:p>
-      <w:pPr>
-        <w:pStyle w:val="ListParagraph"/>
-        <w:ind w:left="1440"/>
-        <w:rPr>
-          <w:rFonts w:cstheme="minorHAnsi"/>
-          <w:color w:val="C00000"/>
-          <w:sz w:val="24"/>
-          <w:szCs w:val="24"/>
-        </w:rPr>
-      </w:pPr>
-      <w:r>
-        <w:rPr>
-          <w:rFonts w:cstheme="minorHAnsi"/>
-          <w:color w:val="7030A0"/>
-          <w:sz w:val="24"/>
-          <w:szCs w:val="24"/>
-        </w:rPr>
-        <w:t xml:space="preserve">        </w:t>
-      </w:r>
-      <w:r>
-        <w:rPr>
-          <w:rFonts w:cstheme="minorHAnsi"/>
-          <w:color w:val="C00000"/>
+      </w:pPr>
+      <w:r>
+        <w:rPr>
+          <w:rFonts w:cstheme="minorHAnsi"/>
+          <w:color w:val="00A063"/>
+          <w:sz w:val="24"/>
+          <w:szCs w:val="24"/>
+        </w:rPr>
+        <w:t xml:space="preserve">       </w:t>
+      </w:r>
+      <w:r>
+        <w:rPr>
+          <w:rFonts w:cstheme="minorHAnsi"/>
+          <w:color w:val="00B0F0"/>
           <w:sz w:val="24"/>
           <w:szCs w:val="24"/>
         </w:rPr>
@@ -7228,211 +7226,11 @@
       <w:r>
         <w:rPr>
           <w:rFonts w:cstheme="minorHAnsi"/>
-          <w:color w:val="C00000"/>
-          <w:sz w:val="24"/>
-          <w:szCs w:val="24"/>
-        </w:rPr>
-        <w:t>loginsetup</w:t>
-      </w:r>
-      <w:r>
-        <w:rPr>
-          <w:rFonts w:cstheme="minorHAnsi"/>
-          <w:color w:val="C00000"/>
-          <w:sz w:val="24"/>
-          <w:szCs w:val="24"/>
-        </w:rPr>
-        <w:t xml:space="preserve"> () {</w:t>
-      </w:r>
-    </w:p>
-    <w:p>
-      <w:pPr>
-        <w:pStyle w:val="ListParagraph"/>
-        <w:ind w:left="2880"/>
-        <w:rPr>
-          <w:rFonts w:cstheme="minorHAnsi"/>
-          <w:color w:val="C00000"/>
-          <w:sz w:val="24"/>
-          <w:szCs w:val="24"/>
-        </w:rPr>
-      </w:pPr>
-      <w:r>
-        <w:rPr>
-          <w:rFonts w:cstheme="minorHAnsi"/>
-          <w:color w:val="C00000"/>
-          <w:sz w:val="24"/>
-          <w:szCs w:val="24"/>
-        </w:rPr>
-        <w:t>await useFetch ('http://localhost:8000/</w:t>
-      </w:r>
-      <w:r>
-        <w:rPr>
-          <w:rFonts w:cstheme="minorHAnsi"/>
-          <w:color w:val="C00000"/>
-          <w:sz w:val="24"/>
-          <w:szCs w:val="24"/>
-        </w:rPr>
-        <w:t>sanctum/csrf-</w:t>
-      </w:r>
-      <w:r>
-        <w:rPr>
-          <w:rFonts w:cstheme="minorHAnsi"/>
-          <w:color w:val="C00000"/>
-          <w:sz w:val="24"/>
-          <w:szCs w:val="24"/>
-        </w:rPr>
-        <w:t>cookie', {</w:t>
-      </w:r>
-    </w:p>
-    <w:p>
-      <w:pPr>
-        <w:pStyle w:val="ListParagraph"/>
-        <w:ind w:left="2880" w:firstLine="720"/>
-        <w:rPr>
-          <w:rFonts w:cstheme="minorHAnsi"/>
-          <w:color w:val="C00000"/>
-          <w:sz w:val="24"/>
-          <w:szCs w:val="24"/>
-        </w:rPr>
-      </w:pPr>
-      <w:r>
-        <w:rPr>
-          <w:rFonts w:cstheme="minorHAnsi"/>
-          <w:color w:val="C00000"/>
-          <w:sz w:val="24"/>
-          <w:szCs w:val="24"/>
-        </w:rPr>
-        <w:t>credentials: “include"</w:t>
-      </w:r>
-    </w:p>
-    <w:p>
-      <w:pPr>
-        <w:pStyle w:val="ListParagraph"/>
-        <w:ind w:left="2880"/>
-        <w:rPr>
-          <w:rFonts w:cstheme="minorHAnsi"/>
-          <w:color w:val="C00000"/>
-          <w:sz w:val="24"/>
-          <w:szCs w:val="24"/>
-        </w:rPr>
-      </w:pPr>
-      <w:r>
-        <w:rPr>
-          <w:rFonts w:cstheme="minorHAnsi"/>
-          <w:color w:val="C00000"/>
-          <w:sz w:val="24"/>
-          <w:szCs w:val="24"/>
-        </w:rPr>
-        <w:t>});</w:t>
-      </w:r>
-    </w:p>
-    <w:p>
-      <w:pPr>
-        <w:ind w:left="1440" w:firstLine="720"/>
-        <w:rPr>
-          <w:rFonts w:cstheme="minorHAnsi"/>
           <w:color w:val="A4A000"/>
           <w:sz w:val="24"/>
           <w:szCs w:val="24"/>
         </w:rPr>
-      </w:pPr>
-      <w:r>
-        <w:rPr>
-          <w:rFonts w:cstheme="minorHAnsi"/>
-          <w:color w:val="A4A000"/>
-          <w:sz w:val="24"/>
-          <w:szCs w:val="24"/>
-        </w:rPr>
-        <w:t>this. loginUser</w:t>
-      </w:r>
-      <w:r>
-        <w:rPr>
-          <w:rFonts w:cstheme="minorHAnsi"/>
-          <w:color w:val="A4A000"/>
-          <w:sz w:val="24"/>
-          <w:szCs w:val="24"/>
-        </w:rPr>
-        <w:t>(formData)</w:t>
-      </w:r>
-    </w:p>
-    <w:p>
-      <w:pPr>
-        <w:pStyle w:val="ListParagraph"/>
-        <w:ind w:left="1440"/>
-        <w:rPr>
-          <w:rFonts w:cstheme="minorHAnsi"/>
-          <w:color w:val="C00000"/>
-          <w:sz w:val="24"/>
-          <w:szCs w:val="24"/>
-        </w:rPr>
-      </w:pPr>
-      <w:r>
-        <w:rPr>
-          <w:rFonts w:cstheme="minorHAnsi"/>
-          <w:color w:val="C00000"/>
-          <w:sz w:val="24"/>
-          <w:szCs w:val="24"/>
-        </w:rPr>
-        <w:t xml:space="preserve">        },</w:t>
-      </w:r>
-    </w:p>
-    <w:p>
-      <w:pPr>
-        <w:pStyle w:val="ListParagraph"/>
-        <w:ind w:left="1440"/>
-        <w:rPr>
-          <w:rFonts w:cstheme="minorHAnsi"/>
-          <w:color w:val="7030A0"/>
-          <w:sz w:val="24"/>
-          <w:szCs w:val="24"/>
-        </w:rPr>
-      </w:pPr>
-    </w:p>
-    <w:p>
-      <w:pPr>
-        <w:pStyle w:val="ListParagraph"/>
-        <w:ind w:left="1440"/>
-        <w:rPr>
-          <w:rFonts w:cstheme="minorHAnsi"/>
-          <w:color w:val="00B050"/>
-          <w:sz w:val="24"/>
-          <w:szCs w:val="24"/>
-        </w:rPr>
-      </w:pPr>
-      <w:r>
-        <w:rPr>
-          <w:rFonts w:cstheme="minorHAnsi"/>
-          <w:color w:val="00A063"/>
-          <w:sz w:val="24"/>
-          <w:szCs w:val="24"/>
-        </w:rPr>
-        <w:t xml:space="preserve">       </w:t>
-      </w:r>
-      <w:r>
-        <w:rPr>
-          <w:rFonts w:cstheme="minorHAnsi"/>
-          <w:color w:val="00B0F0"/>
-          <w:sz w:val="24"/>
-          <w:szCs w:val="24"/>
-        </w:rPr>
-        <w:t xml:space="preserve">async </w:t>
-      </w:r>
-      <w:r>
-        <w:rPr>
-          <w:rFonts w:cstheme="minorHAnsi"/>
-          <w:color w:val="A4A000"/>
-          <w:sz w:val="24"/>
-          <w:szCs w:val="24"/>
-        </w:rPr>
-        <w:t>loginUser</w:t>
-      </w:r>
-      <w:r>
-        <w:rPr>
-          <w:rFonts w:cstheme="minorHAnsi"/>
-          <w:color w:val="A4A000"/>
-          <w:sz w:val="24"/>
-          <w:szCs w:val="24"/>
-        </w:rPr>
-        <w:t xml:space="preserve"> </w:t>
+        <w:t xml:space="preserve">loginUser </w:t>
       </w:r>
       <w:r>
         <w:rPr>
@@ -7791,16 +7589,7 @@
           <w:sz w:val="24"/>
           <w:szCs w:val="24"/>
         </w:rPr>
-        <w:t>loginsetup</w:t>
-      </w:r>
-      <w:r>
-        <w:rPr>
-          <w:rFonts w:cstheme="minorHAnsi"/>
-          <w:color w:val="00B050"/>
-          <w:sz w:val="24"/>
-          <w:szCs w:val="24"/>
-        </w:rPr>
-        <w:t xml:space="preserve"> </w:t>
+        <w:t xml:space="preserve">loginsetup </w:t>
       </w:r>
       <w:r>
         <w:rPr>
@@ -7917,7 +7706,6 @@
           <w:sz w:val="24"/>
           <w:szCs w:val="24"/>
         </w:rPr>
-        <w:lastRenderedPageBreak/>
         <w:t xml:space="preserve">Now inside </w:t>
       </w:r>
       <w:r>
@@ -8142,27 +7930,9 @@
           <w:sz w:val="24"/>
           <w:szCs w:val="24"/>
         </w:rPr>
-        <w:t xml:space="preserve"> (</w:t>
-      </w:r>
-      <w:r>
-        <w:rPr>
-          <w:rFonts w:cstheme="minorHAnsi"/>
-          <w:color w:val="44546A" w:themeColor="text2"/>
-          <w:sz w:val="24"/>
-          <w:szCs w:val="24"/>
-        </w:rPr>
-        <w:t>'</w:t>
-      </w:r>
-      <w:r>
-        <w:rPr>
-          <w:rFonts w:cstheme="minorHAnsi"/>
-          <w:color w:val="44546A" w:themeColor="text2"/>
-          <w:sz w:val="24"/>
-          <w:szCs w:val="24"/>
-        </w:rPr>
-        <w:t xml:space="preserve"> </w:t>
-      </w:r>
-      <w:hyperlink r:id="rId30" w:history="1">
+        <w:t xml:space="preserve"> (' </w:t>
+      </w:r>
+      <w:hyperlink r:id="rId29" w:history="1">
         <w:r>
           <w:rPr>
             <w:rStyle w:val="Hyperlink"/>
@@ -8522,6 +8292,7 @@
       <w:r>
         <w:rPr>
           <w:rFonts w:cstheme="minorHAnsi"/>
+          <w:noProof/>
           <w:color w:val="000000" w:themeColor="text1"/>
           <w:sz w:val="24"/>
           <w:szCs w:val="24"/>
@@ -8542,7 +8313,7 @@
                     <pic:cNvPicPr/>
                   </pic:nvPicPr>
                   <pic:blipFill>
-                    <a:blip r:embed="rId31"/>
+                    <a:blip r:embed="rId30"/>
                     <a:stretch>
                       <a:fillRect/>
                     </a:stretch>
@@ -8752,11 +8523,21 @@
           <w:sz w:val="24"/>
           <w:szCs w:val="24"/>
         </w:rPr>
-        <w:t xml:space="preserve">, which some HTTP client libraries like Axios and the Angular HTTP Client will do automatically for you. If your JavaScript HTTP library does not set the value for you, you will need to manually set the </w:t>
+        <w:t xml:space="preserve">, which some HTTP client libraries like Axios and the Angular HTTP Client will do automatically for you. If your JavaScript </w:t>
       </w:r>
       <w:r>
         <w:rPr>
           <w:rFonts w:ascii="Calibri" w:hAnsi="Calibri" w:cs="Calibri"/>
+          <w:color w:val="000000" w:themeColor="text1"/>
+          <w:sz w:val="24"/>
+          <w:szCs w:val="24"/>
+        </w:rPr>
+        <w:lastRenderedPageBreak/>
+        <w:t xml:space="preserve">HTTP library does not set the value for you, you will need to manually set the </w:t>
+      </w:r>
+      <w:r>
+        <w:rPr>
+          <w:rFonts w:ascii="Calibri" w:hAnsi="Calibri" w:cs="Calibri"/>
           <w:color w:val="C00000"/>
           <w:sz w:val="24"/>
           <w:szCs w:val="24"/>
@@ -8837,7 +8618,7 @@
           <w:sz w:val="24"/>
           <w:szCs w:val="24"/>
         </w:rPr>
-        <w:t>X</w:t>
+        <w:t>X-XSRF</w:t>
       </w:r>
       <w:r>
         <w:rPr>
@@ -8846,7 +8627,7 @@
           <w:sz w:val="24"/>
           <w:szCs w:val="24"/>
         </w:rPr>
-        <w:t>-XSRF</w:t>
+        <w:t>-TOKEN</w:t>
       </w:r>
       <w:r>
         <w:rPr>
@@ -8855,12 +8636,59 @@
           <w:sz w:val="24"/>
           <w:szCs w:val="24"/>
         </w:rPr>
-        <w:t>-TOKEN</w:t>
+        <w:t xml:space="preserve"> </w:t>
       </w:r>
       <w:r>
         <w:rPr>
           <w:rFonts w:ascii="Calibri" w:hAnsi="Calibri" w:cs="Calibri"/>
-          <w:color w:val="C00000"/>
+          <w:color w:val="000000" w:themeColor="text1"/>
+          <w:sz w:val="24"/>
+          <w:szCs w:val="24"/>
+        </w:rPr>
+        <w:t>in header, we write the following code</w:t>
+      </w:r>
+      <w:r>
+        <w:rPr>
+          <w:rFonts w:ascii="Calibri" w:hAnsi="Calibri" w:cs="Calibri"/>
+          <w:color w:val="000000" w:themeColor="text1"/>
+          <w:sz w:val="24"/>
+          <w:szCs w:val="24"/>
+        </w:rPr>
+        <w:t xml:space="preserve"> in </w:t>
+      </w:r>
+    </w:p>
+    <w:p>
+      <w:pPr>
+        <w:pStyle w:val="ListParagraph"/>
+        <w:rPr>
+          <w:rFonts w:cstheme="minorHAnsi"/>
+          <w:color w:val="000000" w:themeColor="text1"/>
+          <w:sz w:val="24"/>
+          <w:szCs w:val="24"/>
+        </w:rPr>
+      </w:pPr>
+      <w:r>
+        <w:rPr>
+          <w:rFonts w:cstheme="minorHAnsi"/>
+          <w:color w:val="00A063"/>
+          <w:sz w:val="24"/>
+          <w:szCs w:val="24"/>
+        </w:rPr>
+        <w:t xml:space="preserve">async </w:t>
+      </w:r>
+      <w:r>
+        <w:rPr>
+          <w:rFonts w:cstheme="minorHAnsi"/>
+          <w:color w:val="00B050"/>
+          <w:sz w:val="24"/>
+          <w:szCs w:val="24"/>
+        </w:rPr>
+        <w:t>loginUser</w:t>
+      </w:r>
+      <w:r>
+        <w:rPr>
+          <w:rFonts w:cstheme="minorHAnsi"/>
+          <w:color w:val="00A063"/>
           <w:sz w:val="24"/>
           <w:szCs w:val="24"/>
         </w:rPr>
@@ -8868,40 +8696,78 @@
       </w:r>
       <w:r>
         <w:rPr>
-          <w:rFonts w:ascii="Calibri" w:hAnsi="Calibri" w:cs="Calibri"/>
-          <w:color w:val="000000" w:themeColor="text1"/>
-          <w:sz w:val="24"/>
-          <w:szCs w:val="24"/>
-        </w:rPr>
-        <w:t>in header, we write the following code</w:t>
-      </w:r>
-      <w:r>
-        <w:rPr>
-          <w:rFonts w:ascii="Calibri" w:hAnsi="Calibri" w:cs="Calibri"/>
-          <w:color w:val="000000" w:themeColor="text1"/>
-          <w:sz w:val="24"/>
-          <w:szCs w:val="24"/>
-        </w:rPr>
-        <w:t xml:space="preserve"> in </w:t>
-      </w:r>
-    </w:p>
-    <w:p>
-      <w:pPr>
-        <w:pStyle w:val="ListParagraph"/>
-        <w:rPr>
-          <w:rFonts w:cstheme="minorHAnsi"/>
-          <w:color w:val="000000" w:themeColor="text1"/>
-          <w:sz w:val="24"/>
-          <w:szCs w:val="24"/>
-        </w:rPr>
-      </w:pPr>
-      <w:r>
-        <w:rPr>
           <w:rFonts w:cstheme="minorHAnsi"/>
           <w:color w:val="00A063"/>
           <w:sz w:val="24"/>
           <w:szCs w:val="24"/>
         </w:rPr>
+        <w:t>(</w:t>
+      </w:r>
+      <w:r>
+        <w:rPr>
+          <w:rFonts w:cstheme="minorHAnsi"/>
+          <w:color w:val="4472C4" w:themeColor="accent1"/>
+          <w:sz w:val="24"/>
+          <w:szCs w:val="24"/>
+        </w:rPr>
+        <w:t>formData</w:t>
+      </w:r>
+      <w:r>
+        <w:rPr>
+          <w:rFonts w:cstheme="minorHAnsi"/>
+          <w:color w:val="00A063"/>
+          <w:sz w:val="24"/>
+          <w:szCs w:val="24"/>
+        </w:rPr>
+        <w:t>) {}</w:t>
+      </w:r>
+      <w:r>
+        <w:rPr>
+          <w:rFonts w:cstheme="minorHAnsi"/>
+          <w:color w:val="00A063"/>
+          <w:sz w:val="24"/>
+          <w:szCs w:val="24"/>
+        </w:rPr>
+        <w:t xml:space="preserve"> </w:t>
+      </w:r>
+      <w:r>
+        <w:rPr>
+          <w:rFonts w:cstheme="minorHAnsi"/>
+          <w:color w:val="000000" w:themeColor="text1"/>
+          <w:sz w:val="24"/>
+          <w:szCs w:val="24"/>
+        </w:rPr>
+        <w:t>function</w:t>
+      </w:r>
+    </w:p>
+    <w:p>
+      <w:pPr>
+        <w:pStyle w:val="ListParagraph"/>
+        <w:rPr>
+          <w:rFonts w:cstheme="minorHAnsi"/>
+          <w:color w:val="000000" w:themeColor="text1"/>
+          <w:sz w:val="24"/>
+          <w:szCs w:val="24"/>
+        </w:rPr>
+      </w:pPr>
+    </w:p>
+    <w:p>
+      <w:pPr>
+        <w:pStyle w:val="ListParagraph"/>
+        <w:rPr>
+          <w:rFonts w:cstheme="minorHAnsi"/>
+          <w:color w:val="C00000"/>
+          <w:sz w:val="24"/>
+          <w:szCs w:val="24"/>
+        </w:rPr>
+      </w:pPr>
+      <w:r>
+        <w:rPr>
+          <w:rFonts w:cstheme="minorHAnsi"/>
+          <w:color w:val="A4A000"/>
+          <w:sz w:val="24"/>
+          <w:szCs w:val="24"/>
+        </w:rPr>
         <w:t xml:space="preserve">async </w:t>
       </w:r>
       <w:r>
@@ -8916,16 +8782,7 @@
       <w:r>
         <w:rPr>
           <w:rFonts w:cstheme="minorHAnsi"/>
-          <w:color w:val="00A063"/>
-          <w:sz w:val="24"/>
-          <w:szCs w:val="24"/>
-        </w:rPr>
-        <w:t xml:space="preserve"> </w:t>
-      </w:r>
-      <w:r>
-        <w:rPr>
-          <w:rFonts w:cstheme="minorHAnsi"/>
-          <w:color w:val="00A063"/>
+          <w:color w:val="44546A" w:themeColor="text2"/>
           <w:sz w:val="24"/>
           <w:szCs w:val="24"/>
         </w:rPr>
@@ -8934,7 +8791,7 @@
       <w:r>
         <w:rPr>
           <w:rFonts w:cstheme="minorHAnsi"/>
-          <w:color w:val="4472C4" w:themeColor="accent1"/>
+          <w:color w:val="00B0F0"/>
           <w:sz w:val="24"/>
           <w:szCs w:val="24"/>
         </w:rPr>
@@ -8943,69 +8800,118 @@
       <w:r>
         <w:rPr>
           <w:rFonts w:cstheme="minorHAnsi"/>
-          <w:color w:val="00A063"/>
-          <w:sz w:val="24"/>
-          <w:szCs w:val="24"/>
-        </w:rPr>
-        <w:t>) {}</w:t>
-      </w:r>
-      <w:r>
-        <w:rPr>
-          <w:rFonts w:cstheme="minorHAnsi"/>
-          <w:color w:val="00A063"/>
-          <w:sz w:val="24"/>
-          <w:szCs w:val="24"/>
-        </w:rPr>
-        <w:t xml:space="preserve"> </w:t>
-      </w:r>
-      <w:r>
-        <w:rPr>
-          <w:rFonts w:cstheme="minorHAnsi"/>
-          <w:color w:val="000000" w:themeColor="text1"/>
-          <w:sz w:val="24"/>
-          <w:szCs w:val="24"/>
-        </w:rPr>
-        <w:t>function</w:t>
-      </w:r>
-    </w:p>
-    <w:p>
-      <w:pPr>
-        <w:pStyle w:val="ListParagraph"/>
-        <w:rPr>
-          <w:rFonts w:cstheme="minorHAnsi"/>
-          <w:color w:val="000000" w:themeColor="text1"/>
-          <w:sz w:val="24"/>
-          <w:szCs w:val="24"/>
-        </w:rPr>
-      </w:pPr>
-    </w:p>
-    <w:p>
-      <w:pPr>
-        <w:pStyle w:val="ListParagraph"/>
-        <w:rPr>
-          <w:rFonts w:cstheme="minorHAnsi"/>
-          <w:color w:val="C00000"/>
-          <w:sz w:val="24"/>
-          <w:szCs w:val="24"/>
-        </w:rPr>
-      </w:pPr>
-      <w:r>
+          <w:color w:val="44546A" w:themeColor="text2"/>
+          <w:sz w:val="24"/>
+          <w:szCs w:val="24"/>
+        </w:rPr>
+        <w:t xml:space="preserve">) {           </w:t>
+      </w:r>
+    </w:p>
+    <w:p>
+      <w:pPr>
+        <w:pStyle w:val="ListParagraph"/>
+        <w:rPr>
+          <w:rFonts w:cstheme="minorHAnsi"/>
+          <w:color w:val="C00000"/>
+          <w:sz w:val="24"/>
+          <w:szCs w:val="24"/>
+        </w:rPr>
+      </w:pPr>
+      <w:r>
+        <w:rPr>
+          <w:rFonts w:cstheme="minorHAnsi"/>
+          <w:color w:val="C00000"/>
+          <w:sz w:val="24"/>
+          <w:szCs w:val="24"/>
+        </w:rPr>
+        <w:tab/>
+      </w:r>
+    </w:p>
+    <w:p>
+      <w:pPr>
+        <w:pStyle w:val="ListParagraph"/>
         <w:rPr>
           <w:rFonts w:cstheme="minorHAnsi"/>
           <w:color w:val="A4A000"/>
           <w:sz w:val="24"/>
           <w:szCs w:val="24"/>
         </w:rPr>
-        <w:t xml:space="preserve">async </w:t>
-      </w:r>
-      <w:r>
+      </w:pPr>
+      <w:r>
+        <w:rPr>
+          <w:rFonts w:cstheme="minorHAnsi"/>
+          <w:color w:val="A4A000"/>
+          <w:sz w:val="24"/>
+          <w:szCs w:val="24"/>
+        </w:rPr>
+        <w:t>//getting 'XSRF-TOKEN' cookie by using useCookie composable Nuxt function</w:t>
+      </w:r>
+    </w:p>
+    <w:p>
+      <w:pPr>
+        <w:pStyle w:val="ListParagraph"/>
         <w:rPr>
           <w:rFonts w:cstheme="minorHAnsi"/>
           <w:color w:val="00B050"/>
           <w:sz w:val="24"/>
           <w:szCs w:val="24"/>
         </w:rPr>
-        <w:t>loginUser</w:t>
+      </w:pPr>
+      <w:r>
+        <w:rPr>
+          <w:rFonts w:cstheme="minorHAnsi"/>
+          <w:color w:val="00B050"/>
+          <w:sz w:val="24"/>
+          <w:szCs w:val="24"/>
+        </w:rPr>
+        <w:t xml:space="preserve">this. </w:t>
+      </w:r>
+      <w:r>
+        <w:rPr>
+          <w:rFonts w:cstheme="minorHAnsi"/>
+          <w:color w:val="A4A000"/>
+          <w:sz w:val="24"/>
+          <w:szCs w:val="24"/>
+        </w:rPr>
+        <w:t xml:space="preserve">token </w:t>
+      </w:r>
+      <w:r>
+        <w:rPr>
+          <w:rFonts w:cstheme="minorHAnsi"/>
+          <w:color w:val="00B050"/>
+          <w:sz w:val="24"/>
+          <w:szCs w:val="24"/>
+        </w:rPr>
+        <w:t>= useCookie('XSRF-TOKEN');</w:t>
+      </w:r>
+    </w:p>
+    <w:p>
+      <w:pPr>
+        <w:pStyle w:val="ListParagraph"/>
+        <w:rPr>
+          <w:rFonts w:cstheme="minorHAnsi"/>
+          <w:color w:val="00B050"/>
+          <w:sz w:val="24"/>
+          <w:szCs w:val="24"/>
+        </w:rPr>
+      </w:pPr>
+      <w:r>
+        <w:rPr>
+          <w:rFonts w:cstheme="minorHAnsi"/>
+          <w:color w:val="C00000"/>
+          <w:sz w:val="24"/>
+          <w:szCs w:val="24"/>
+        </w:rPr>
+        <w:t xml:space="preserve">           </w:t>
+      </w:r>
+      <w:r>
+        <w:rPr>
+          <w:rFonts w:cstheme="minorHAnsi"/>
+          <w:color w:val="ED7D31" w:themeColor="accent2"/>
+          <w:sz w:val="24"/>
+          <w:szCs w:val="24"/>
+        </w:rPr>
+        <w:t xml:space="preserve">await </w:t>
       </w:r>
       <w:r>
         <w:rPr>
@@ -9014,16 +8920,7 @@
           <w:sz w:val="24"/>
           <w:szCs w:val="24"/>
         </w:rPr>
-        <w:t>(</w:t>
-      </w:r>
-      <w:r>
-        <w:rPr>
-          <w:rFonts w:cstheme="minorHAnsi"/>
-          <w:color w:val="00B0F0"/>
-          <w:sz w:val="24"/>
-          <w:szCs w:val="24"/>
-        </w:rPr>
-        <w:t>formData</w:t>
+        <w:t>useFetch</w:t>
       </w:r>
       <w:r>
         <w:rPr>
@@ -9032,152 +8929,9 @@
           <w:sz w:val="24"/>
           <w:szCs w:val="24"/>
         </w:rPr>
-        <w:t xml:space="preserve">) {           </w:t>
-      </w:r>
-    </w:p>
-    <w:p>
-      <w:pPr>
-        <w:pStyle w:val="ListParagraph"/>
-        <w:rPr>
-          <w:rFonts w:cstheme="minorHAnsi"/>
-          <w:color w:val="C00000"/>
-          <w:sz w:val="24"/>
-          <w:szCs w:val="24"/>
-        </w:rPr>
-      </w:pPr>
-      <w:r>
-        <w:rPr>
-          <w:rFonts w:cstheme="minorHAnsi"/>
-          <w:color w:val="C00000"/>
-          <w:sz w:val="24"/>
-          <w:szCs w:val="24"/>
-        </w:rPr>
-        <w:tab/>
-      </w:r>
-    </w:p>
-    <w:p>
-      <w:pPr>
-        <w:pStyle w:val="ListParagraph"/>
-        <w:rPr>
-          <w:rFonts w:cstheme="minorHAnsi"/>
-          <w:color w:val="A4A000"/>
-          <w:sz w:val="24"/>
-          <w:szCs w:val="24"/>
-        </w:rPr>
-      </w:pPr>
-      <w:r>
-        <w:rPr>
-          <w:rFonts w:cstheme="minorHAnsi"/>
-          <w:color w:val="A4A000"/>
-          <w:sz w:val="24"/>
-          <w:szCs w:val="24"/>
-        </w:rPr>
-        <w:t xml:space="preserve">//getting </w:t>
-      </w:r>
-      <w:r>
-        <w:rPr>
-          <w:rFonts w:cstheme="minorHAnsi"/>
-          <w:color w:val="A4A000"/>
-          <w:sz w:val="24"/>
-          <w:szCs w:val="24"/>
-        </w:rPr>
-        <w:t>'XSRF-TOKEN'</w:t>
-      </w:r>
-      <w:r>
-        <w:rPr>
-          <w:rFonts w:cstheme="minorHAnsi"/>
-          <w:color w:val="A4A000"/>
-          <w:sz w:val="24"/>
-          <w:szCs w:val="24"/>
-        </w:rPr>
-        <w:t xml:space="preserve"> cookie by using useCookie composable Nuxt function</w:t>
-      </w:r>
-    </w:p>
-    <w:p>
-      <w:pPr>
-        <w:pStyle w:val="ListParagraph"/>
-        <w:rPr>
-          <w:rFonts w:cstheme="minorHAnsi"/>
-          <w:color w:val="00B050"/>
-          <w:sz w:val="24"/>
-          <w:szCs w:val="24"/>
-        </w:rPr>
-      </w:pPr>
-      <w:r>
-        <w:rPr>
-          <w:rFonts w:cstheme="minorHAnsi"/>
-          <w:color w:val="00B050"/>
-          <w:sz w:val="24"/>
-          <w:szCs w:val="24"/>
-        </w:rPr>
-        <w:t xml:space="preserve">this. </w:t>
-      </w:r>
-      <w:r>
-        <w:rPr>
-          <w:rFonts w:cstheme="minorHAnsi"/>
-          <w:color w:val="A4A000"/>
-          <w:sz w:val="24"/>
-          <w:szCs w:val="24"/>
-        </w:rPr>
-        <w:t xml:space="preserve">token </w:t>
-      </w:r>
-      <w:r>
-        <w:rPr>
-          <w:rFonts w:cstheme="minorHAnsi"/>
-          <w:color w:val="00B050"/>
-          <w:sz w:val="24"/>
-          <w:szCs w:val="24"/>
-        </w:rPr>
-        <w:t>= useCookie('XSRF-TOKEN');</w:t>
-      </w:r>
-    </w:p>
-    <w:p>
-      <w:pPr>
-        <w:pStyle w:val="ListParagraph"/>
-        <w:rPr>
-          <w:rFonts w:cstheme="minorHAnsi"/>
-          <w:color w:val="00B050"/>
-          <w:sz w:val="24"/>
-          <w:szCs w:val="24"/>
-        </w:rPr>
-      </w:pPr>
-      <w:r>
-        <w:rPr>
-          <w:rFonts w:cstheme="minorHAnsi"/>
-          <w:color w:val="C00000"/>
-          <w:sz w:val="24"/>
-          <w:szCs w:val="24"/>
-        </w:rPr>
-        <w:t xml:space="preserve">           </w:t>
-      </w:r>
-      <w:r>
-        <w:rPr>
-          <w:rFonts w:cstheme="minorHAnsi"/>
-          <w:color w:val="ED7D31" w:themeColor="accent2"/>
-          <w:sz w:val="24"/>
-          <w:szCs w:val="24"/>
-        </w:rPr>
-        <w:t xml:space="preserve">await </w:t>
-      </w:r>
-      <w:r>
-        <w:rPr>
-          <w:rFonts w:cstheme="minorHAnsi"/>
-          <w:color w:val="44546A" w:themeColor="text2"/>
-          <w:sz w:val="24"/>
-          <w:szCs w:val="24"/>
-        </w:rPr>
-        <w:t>useFetch</w:t>
-      </w:r>
-      <w:r>
-        <w:rPr>
-          <w:rFonts w:cstheme="minorHAnsi"/>
-          <w:color w:val="44546A" w:themeColor="text2"/>
-          <w:sz w:val="24"/>
-          <w:szCs w:val="24"/>
-        </w:rPr>
         <w:t xml:space="preserve"> (' </w:t>
       </w:r>
-      <w:hyperlink r:id="rId32" w:history="1">
+      <w:hyperlink r:id="rId31" w:history="1">
         <w:r>
           <w:rPr>
             <w:rStyle w:val="Hyperlink"/>
@@ -9490,7 +9244,7 @@
           <w:sz w:val="24"/>
           <w:szCs w:val="24"/>
         </w:rPr>
-        <w:t xml:space="preserve">                    'X-XSRF-TOKEN</w:t>
+        <w:t xml:space="preserve">                    'X-XSRF-TOKEN’: </w:t>
       </w:r>
       <w:r>
         <w:rPr>
@@ -9499,44 +9253,35 @@
           <w:sz w:val="24"/>
           <w:szCs w:val="24"/>
         </w:rPr>
-        <w:t xml:space="preserve">’: </w:t>
-      </w:r>
-      <w:r>
+        <w:t xml:space="preserve">this. </w:t>
+      </w:r>
+      <w:r>
+        <w:rPr>
+          <w:rFonts w:cstheme="minorHAnsi"/>
+          <w:color w:val="A4A000"/>
+          <w:sz w:val="24"/>
+          <w:szCs w:val="24"/>
+        </w:rPr>
+        <w:t>token</w:t>
+      </w:r>
+    </w:p>
+    <w:p>
+      <w:pPr>
+        <w:pStyle w:val="ListParagraph"/>
         <w:rPr>
           <w:rFonts w:cstheme="minorHAnsi"/>
           <w:color w:val="00B050"/>
           <w:sz w:val="24"/>
           <w:szCs w:val="24"/>
         </w:rPr>
-        <w:t xml:space="preserve">this. </w:t>
-      </w:r>
-      <w:r>
-        <w:rPr>
-          <w:rFonts w:cstheme="minorHAnsi"/>
-          <w:color w:val="A4A000"/>
-          <w:sz w:val="24"/>
-          <w:szCs w:val="24"/>
-        </w:rPr>
-        <w:t>token</w:t>
-      </w:r>
-    </w:p>
-    <w:p>
-      <w:pPr>
-        <w:pStyle w:val="ListParagraph"/>
+      </w:pPr>
+      <w:r>
         <w:rPr>
           <w:rFonts w:cstheme="minorHAnsi"/>
           <w:color w:val="00B050"/>
           <w:sz w:val="24"/>
           <w:szCs w:val="24"/>
         </w:rPr>
-      </w:pPr>
-      <w:r>
-        <w:rPr>
-          <w:rFonts w:cstheme="minorHAnsi"/>
-          <w:color w:val="00B050"/>
-          <w:sz w:val="24"/>
-          <w:szCs w:val="24"/>
-        </w:rPr>
         <w:t xml:space="preserve">                }</w:t>
       </w:r>
     </w:p>
@@ -9608,7 +9353,6 @@
           <w:sz w:val="24"/>
           <w:szCs w:val="24"/>
         </w:rPr>
-        <w:lastRenderedPageBreak/>
         <w:t xml:space="preserve">Now </w:t>
       </w:r>
       <w:r>
@@ -9699,6 +9443,7 @@
       <w:r>
         <w:rPr>
           <w:rFonts w:ascii="Calibri" w:hAnsi="Calibri" w:cs="Calibri"/>
+          <w:noProof/>
           <w:color w:val="000000" w:themeColor="text1"/>
           <w:sz w:val="24"/>
           <w:szCs w:val="24"/>
@@ -9719,7 +9464,7 @@
                     <pic:cNvPicPr/>
                   </pic:nvPicPr>
                   <pic:blipFill>
-                    <a:blip r:embed="rId33"/>
+                    <a:blip r:embed="rId32"/>
                     <a:stretch>
                       <a:fillRect/>
                     </a:stretch>
@@ -9969,6 +9714,825 @@
         </w:rPr>
         <w:t xml:space="preserve"> (' </w:t>
       </w:r>
+      <w:hyperlink r:id="rId33" w:history="1">
+        <w:r>
+          <w:rPr>
+            <w:rStyle w:val="Hyperlink"/>
+            <w:rFonts w:cstheme="minorHAnsi"/>
+            <w:sz w:val="24"/>
+            <w:szCs w:val="24"/>
+          </w:rPr>
+          <w:t>http://localhost:8000/login</w:t>
+        </w:r>
+      </w:hyperlink>
+      <w:r>
+        <w:rPr>
+          <w:rFonts w:cstheme="minorHAnsi"/>
+          <w:color w:val="00B050"/>
+          <w:sz w:val="24"/>
+          <w:szCs w:val="24"/>
+        </w:rPr>
+        <w:t xml:space="preserve"> </w:t>
+      </w:r>
+      <w:r>
+        <w:rPr>
+          <w:rFonts w:cstheme="minorHAnsi"/>
+          <w:color w:val="44546A" w:themeColor="text2"/>
+          <w:sz w:val="24"/>
+          <w:szCs w:val="24"/>
+        </w:rPr>
+        <w:t>’, {</w:t>
+      </w:r>
+    </w:p>
+    <w:p>
+      <w:pPr>
+        <w:pStyle w:val="ListParagraph"/>
+        <w:ind w:left="1440"/>
+        <w:rPr>
+          <w:rFonts w:cstheme="minorHAnsi"/>
+          <w:color w:val="00B050"/>
+          <w:sz w:val="24"/>
+          <w:szCs w:val="24"/>
+        </w:rPr>
+      </w:pPr>
+      <w:r>
+        <w:rPr>
+          <w:rFonts w:cstheme="minorHAnsi"/>
+          <w:color w:val="00B050"/>
+          <w:sz w:val="24"/>
+          <w:szCs w:val="24"/>
+        </w:rPr>
+        <w:t xml:space="preserve">                </w:t>
+      </w:r>
+      <w:r>
+        <w:rPr>
+          <w:rFonts w:cstheme="minorHAnsi"/>
+          <w:color w:val="7030A0"/>
+          <w:sz w:val="24"/>
+          <w:szCs w:val="24"/>
+        </w:rPr>
+        <w:t>credentials</w:t>
+      </w:r>
+      <w:r>
+        <w:rPr>
+          <w:rFonts w:cstheme="minorHAnsi"/>
+          <w:color w:val="44546A" w:themeColor="text2"/>
+          <w:sz w:val="24"/>
+          <w:szCs w:val="24"/>
+        </w:rPr>
+        <w:t>:</w:t>
+      </w:r>
+      <w:r>
+        <w:rPr>
+          <w:rFonts w:cstheme="minorHAnsi"/>
+          <w:color w:val="00B050"/>
+          <w:sz w:val="24"/>
+          <w:szCs w:val="24"/>
+        </w:rPr>
+        <w:t xml:space="preserve"> </w:t>
+      </w:r>
+      <w:r>
+        <w:rPr>
+          <w:rFonts w:cstheme="minorHAnsi"/>
+          <w:color w:val="44546A" w:themeColor="text2"/>
+          <w:sz w:val="24"/>
+          <w:szCs w:val="24"/>
+        </w:rPr>
+        <w:t>“</w:t>
+      </w:r>
+      <w:r>
+        <w:rPr>
+          <w:rFonts w:cstheme="minorHAnsi"/>
+          <w:color w:val="A4A000"/>
+          <w:sz w:val="24"/>
+          <w:szCs w:val="24"/>
+        </w:rPr>
+        <w:t>include</w:t>
+      </w:r>
+      <w:r>
+        <w:rPr>
+          <w:rFonts w:cstheme="minorHAnsi"/>
+          <w:color w:val="44546A" w:themeColor="text2"/>
+          <w:sz w:val="24"/>
+          <w:szCs w:val="24"/>
+        </w:rPr>
+        <w:t>",</w:t>
+      </w:r>
+    </w:p>
+    <w:p>
+      <w:pPr>
+        <w:pStyle w:val="ListParagraph"/>
+        <w:ind w:left="1440"/>
+        <w:rPr>
+          <w:rFonts w:cstheme="minorHAnsi"/>
+          <w:color w:val="00B050"/>
+          <w:sz w:val="24"/>
+          <w:szCs w:val="24"/>
+        </w:rPr>
+      </w:pPr>
+      <w:r>
+        <w:rPr>
+          <w:rFonts w:cstheme="minorHAnsi"/>
+          <w:color w:val="00B050"/>
+          <w:sz w:val="24"/>
+          <w:szCs w:val="24"/>
+        </w:rPr>
+        <w:t xml:space="preserve">                </w:t>
+      </w:r>
+      <w:r>
+        <w:rPr>
+          <w:rFonts w:cstheme="minorHAnsi"/>
+          <w:color w:val="7030A0"/>
+          <w:sz w:val="24"/>
+          <w:szCs w:val="24"/>
+        </w:rPr>
+        <w:t>method</w:t>
+      </w:r>
+      <w:r>
+        <w:rPr>
+          <w:rFonts w:cstheme="minorHAnsi"/>
+          <w:color w:val="44546A" w:themeColor="text2"/>
+          <w:sz w:val="24"/>
+          <w:szCs w:val="24"/>
+        </w:rPr>
+        <w:t>: “</w:t>
+      </w:r>
+      <w:r>
+        <w:rPr>
+          <w:rFonts w:cstheme="minorHAnsi"/>
+          <w:color w:val="A4A000"/>
+          <w:sz w:val="24"/>
+          <w:szCs w:val="24"/>
+        </w:rPr>
+        <w:t>POST</w:t>
+      </w:r>
+      <w:r>
+        <w:rPr>
+          <w:rFonts w:cstheme="minorHAnsi"/>
+          <w:color w:val="44546A" w:themeColor="text2"/>
+          <w:sz w:val="24"/>
+          <w:szCs w:val="24"/>
+        </w:rPr>
+        <w:t>",</w:t>
+      </w:r>
+    </w:p>
+    <w:p>
+      <w:pPr>
+        <w:pStyle w:val="ListParagraph"/>
+        <w:ind w:left="1440"/>
+        <w:rPr>
+          <w:rFonts w:cstheme="minorHAnsi"/>
+          <w:color w:val="44546A" w:themeColor="text2"/>
+          <w:sz w:val="24"/>
+          <w:szCs w:val="24"/>
+        </w:rPr>
+      </w:pPr>
+      <w:r>
+        <w:rPr>
+          <w:rFonts w:cstheme="minorHAnsi"/>
+          <w:color w:val="00B050"/>
+          <w:sz w:val="24"/>
+          <w:szCs w:val="24"/>
+        </w:rPr>
+        <w:t xml:space="preserve">                </w:t>
+      </w:r>
+      <w:r>
+        <w:rPr>
+          <w:rFonts w:cstheme="minorHAnsi"/>
+          <w:color w:val="7030A0"/>
+          <w:sz w:val="24"/>
+          <w:szCs w:val="24"/>
+        </w:rPr>
+        <w:t>body</w:t>
+      </w:r>
+      <w:r>
+        <w:rPr>
+          <w:rFonts w:cstheme="minorHAnsi"/>
+          <w:color w:val="44546A" w:themeColor="text2"/>
+          <w:sz w:val="24"/>
+          <w:szCs w:val="24"/>
+        </w:rPr>
+        <w:t xml:space="preserve">: </w:t>
+      </w:r>
+      <w:r>
+        <w:rPr>
+          <w:rFonts w:cstheme="minorHAnsi"/>
+          <w:color w:val="A4A000"/>
+          <w:sz w:val="24"/>
+          <w:szCs w:val="24"/>
+        </w:rPr>
+        <w:t>formData</w:t>
+      </w:r>
+      <w:r>
+        <w:rPr>
+          <w:rFonts w:cstheme="minorHAnsi"/>
+          <w:color w:val="44546A" w:themeColor="text2"/>
+          <w:sz w:val="24"/>
+          <w:szCs w:val="24"/>
+        </w:rPr>
+        <w:t>,</w:t>
+      </w:r>
+    </w:p>
+    <w:p>
+      <w:pPr>
+        <w:pStyle w:val="ListParagraph"/>
+        <w:ind w:left="1440" w:firstLine="720"/>
+        <w:rPr>
+          <w:rFonts w:cstheme="minorHAnsi"/>
+          <w:color w:val="ED7D31" w:themeColor="accent2"/>
+          <w:sz w:val="24"/>
+          <w:szCs w:val="24"/>
+        </w:rPr>
+      </w:pPr>
+      <w:r>
+        <w:rPr>
+          <w:rFonts w:cstheme="minorHAnsi"/>
+          <w:color w:val="ED7D31" w:themeColor="accent2"/>
+          <w:sz w:val="24"/>
+          <w:szCs w:val="24"/>
+        </w:rPr>
+        <w:t xml:space="preserve">   </w:t>
+      </w:r>
+      <w:r>
+        <w:rPr>
+          <w:rFonts w:cstheme="minorHAnsi"/>
+          <w:color w:val="ED7D31" w:themeColor="accent2"/>
+          <w:sz w:val="24"/>
+          <w:szCs w:val="24"/>
+          <w:highlight w:val="yellow"/>
+        </w:rPr>
+        <w:t>watch: false</w:t>
+      </w:r>
+      <w:r>
+        <w:rPr>
+          <w:rFonts w:cstheme="minorHAnsi"/>
+          <w:color w:val="ED7D31" w:themeColor="accent2"/>
+          <w:sz w:val="24"/>
+          <w:szCs w:val="24"/>
+        </w:rPr>
+        <w:t xml:space="preserve"> </w:t>
+      </w:r>
+    </w:p>
+    <w:p>
+      <w:pPr>
+        <w:pStyle w:val="ListParagraph"/>
+        <w:ind w:left="1440" w:firstLine="720"/>
+        <w:rPr>
+          <w:rFonts w:cstheme="minorHAnsi"/>
+          <w:color w:val="A4A000"/>
+          <w:sz w:val="24"/>
+          <w:szCs w:val="24"/>
+        </w:rPr>
+      </w:pPr>
+      <w:r>
+        <w:rPr>
+          <w:rFonts w:cstheme="minorHAnsi"/>
+          <w:color w:val="A4A000"/>
+          <w:sz w:val="24"/>
+          <w:szCs w:val="24"/>
+        </w:rPr>
+        <w:t xml:space="preserve">//assigning the </w:t>
+      </w:r>
+      <w:r>
+        <w:rPr>
+          <w:rFonts w:cstheme="minorHAnsi"/>
+          <w:color w:val="A4A000"/>
+          <w:sz w:val="24"/>
+          <w:szCs w:val="24"/>
+        </w:rPr>
+        <w:t xml:space="preserve">cookie </w:t>
+      </w:r>
+      <w:r>
+        <w:rPr>
+          <w:rFonts w:cstheme="minorHAnsi"/>
+          <w:color w:val="A4A000"/>
+          <w:sz w:val="24"/>
+          <w:szCs w:val="24"/>
+        </w:rPr>
+        <w:t>token value, we got from useCookie composable to headers</w:t>
+      </w:r>
+    </w:p>
+    <w:p>
+      <w:pPr>
+        <w:pStyle w:val="ListParagraph"/>
+        <w:ind w:left="1440"/>
+        <w:rPr>
+          <w:rFonts w:cstheme="minorHAnsi"/>
+          <w:color w:val="00B050"/>
+          <w:sz w:val="24"/>
+          <w:szCs w:val="24"/>
+        </w:rPr>
+      </w:pPr>
+      <w:r>
+        <w:rPr>
+          <w:rFonts w:cstheme="minorHAnsi"/>
+          <w:color w:val="00B050"/>
+          <w:sz w:val="24"/>
+          <w:szCs w:val="24"/>
+        </w:rPr>
+        <w:tab/>
+        <w:t xml:space="preserve">   </w:t>
+      </w:r>
+      <w:r>
+        <w:rPr>
+          <w:rFonts w:cstheme="minorHAnsi"/>
+          <w:color w:val="00B050"/>
+          <w:sz w:val="24"/>
+          <w:szCs w:val="24"/>
+        </w:rPr>
+        <w:t>headers: {</w:t>
+      </w:r>
+    </w:p>
+    <w:p>
+      <w:pPr>
+        <w:pStyle w:val="ListParagraph"/>
+        <w:ind w:left="1440"/>
+        <w:rPr>
+          <w:rFonts w:cstheme="minorHAnsi"/>
+          <w:color w:val="00B050"/>
+          <w:sz w:val="24"/>
+          <w:szCs w:val="24"/>
+        </w:rPr>
+      </w:pPr>
+      <w:r>
+        <w:rPr>
+          <w:rFonts w:cstheme="minorHAnsi"/>
+          <w:color w:val="00B050"/>
+          <w:sz w:val="24"/>
+          <w:szCs w:val="24"/>
+        </w:rPr>
+        <w:t xml:space="preserve">                    'X-XSRF-TOKEN’: </w:t>
+      </w:r>
+      <w:r>
+        <w:rPr>
+          <w:rFonts w:cstheme="minorHAnsi"/>
+          <w:color w:val="00B050"/>
+          <w:sz w:val="24"/>
+          <w:szCs w:val="24"/>
+        </w:rPr>
+        <w:t xml:space="preserve">this. </w:t>
+      </w:r>
+      <w:r>
+        <w:rPr>
+          <w:rFonts w:cstheme="minorHAnsi"/>
+          <w:color w:val="A4A000"/>
+          <w:sz w:val="24"/>
+          <w:szCs w:val="24"/>
+        </w:rPr>
+        <w:t>token</w:t>
+      </w:r>
+    </w:p>
+    <w:p>
+      <w:pPr>
+        <w:pStyle w:val="ListParagraph"/>
+        <w:ind w:left="1440"/>
+        <w:rPr>
+          <w:rFonts w:cstheme="minorHAnsi"/>
+          <w:color w:val="00B050"/>
+          <w:sz w:val="24"/>
+          <w:szCs w:val="24"/>
+        </w:rPr>
+      </w:pPr>
+      <w:r>
+        <w:rPr>
+          <w:rFonts w:cstheme="minorHAnsi"/>
+          <w:color w:val="00B050"/>
+          <w:sz w:val="24"/>
+          <w:szCs w:val="24"/>
+        </w:rPr>
+        <w:t xml:space="preserve">                }</w:t>
+      </w:r>
+    </w:p>
+    <w:p>
+      <w:pPr>
+        <w:pStyle w:val="ListParagraph"/>
+        <w:rPr>
+          <w:rFonts w:cstheme="minorHAnsi"/>
+          <w:color w:val="44546A" w:themeColor="text2"/>
+          <w:sz w:val="24"/>
+          <w:szCs w:val="24"/>
+        </w:rPr>
+      </w:pPr>
+      <w:r>
+        <w:rPr>
+          <w:rFonts w:cstheme="minorHAnsi"/>
+          <w:color w:val="44546A" w:themeColor="text2"/>
+          <w:sz w:val="24"/>
+          <w:szCs w:val="24"/>
+        </w:rPr>
+        <w:t xml:space="preserve">            });</w:t>
+      </w:r>
+    </w:p>
+    <w:p>
+      <w:pPr>
+        <w:pStyle w:val="ListParagraph"/>
+        <w:ind w:firstLine="720"/>
+        <w:rPr>
+          <w:rFonts w:cstheme="minorHAnsi"/>
+          <w:color w:val="ED7D31" w:themeColor="accent2"/>
+          <w:sz w:val="24"/>
+          <w:szCs w:val="24"/>
+        </w:rPr>
+      </w:pPr>
+      <w:r>
+        <w:rPr>
+          <w:rFonts w:cstheme="minorHAnsi"/>
+          <w:color w:val="ED7D31" w:themeColor="accent2"/>
+          <w:sz w:val="24"/>
+          <w:szCs w:val="24"/>
+        </w:rPr>
+        <w:t>this. getLoginUser (</w:t>
+      </w:r>
+      <w:r>
+        <w:rPr>
+          <w:rFonts w:cstheme="minorHAnsi"/>
+          <w:color w:val="ED7D31" w:themeColor="accent2"/>
+          <w:sz w:val="24"/>
+          <w:szCs w:val="24"/>
+        </w:rPr>
+        <w:t>);</w:t>
+      </w:r>
+    </w:p>
+    <w:p>
+      <w:pPr>
+        <w:pStyle w:val="ListParagraph"/>
+        <w:rPr>
+          <w:rFonts w:cstheme="minorHAnsi"/>
+          <w:color w:val="44546A" w:themeColor="text2"/>
+          <w:sz w:val="24"/>
+          <w:szCs w:val="24"/>
+        </w:rPr>
+      </w:pPr>
+      <w:r>
+        <w:rPr>
+          <w:rFonts w:cstheme="minorHAnsi"/>
+          <w:color w:val="44546A" w:themeColor="text2"/>
+          <w:sz w:val="24"/>
+          <w:szCs w:val="24"/>
+        </w:rPr>
+        <w:t>}</w:t>
+      </w:r>
+    </w:p>
+    <w:p>
+      <w:pPr>
+        <w:pStyle w:val="ListParagraph"/>
+        <w:rPr>
+          <w:rFonts w:cstheme="minorHAnsi"/>
+          <w:color w:val="000000" w:themeColor="text1"/>
+          <w:sz w:val="24"/>
+          <w:szCs w:val="24"/>
+        </w:rPr>
+      </w:pPr>
+    </w:p>
+    <w:p>
+      <w:pPr>
+        <w:pStyle w:val="ListParagraph"/>
+        <w:numPr>
+          <w:ilvl w:val="0"/>
+          <w:numId w:val="4"/>
+        </w:numPr>
+        <w:rPr>
+          <w:rFonts w:cstheme="minorHAnsi"/>
+          <w:color w:val="000000" w:themeColor="text1"/>
+          <w:sz w:val="24"/>
+          <w:szCs w:val="24"/>
+        </w:rPr>
+      </w:pPr>
+      <w:r>
+        <w:rPr>
+          <w:rFonts w:ascii="Calibri" w:hAnsi="Calibri" w:cs="Calibri"/>
+          <w:color w:val="000000" w:themeColor="text1"/>
+          <w:sz w:val="24"/>
+          <w:szCs w:val="24"/>
+        </w:rPr>
+        <w:lastRenderedPageBreak/>
+        <w:t xml:space="preserve">Now as the login was successful, we will need to grab the user data from the server, </w:t>
+      </w:r>
+      <w:r>
+        <w:rPr>
+          <w:rFonts w:ascii="Calibri" w:hAnsi="Calibri" w:cs="Calibri"/>
+          <w:color w:val="000000" w:themeColor="text1"/>
+          <w:sz w:val="24"/>
+          <w:szCs w:val="24"/>
+        </w:rPr>
+        <w:t>in order</w:t>
+      </w:r>
+      <w:r>
+        <w:rPr>
+          <w:rFonts w:ascii="Calibri" w:hAnsi="Calibri" w:cs="Calibri"/>
+          <w:color w:val="000000" w:themeColor="text1"/>
+          <w:sz w:val="24"/>
+          <w:szCs w:val="24"/>
+        </w:rPr>
+        <w:t xml:space="preserve"> to do that we will create a new function called </w:t>
+      </w:r>
+      <w:r>
+        <w:rPr>
+          <w:rFonts w:ascii="Calibri" w:hAnsi="Calibri" w:cs="Calibri"/>
+          <w:color w:val="C00000"/>
+          <w:sz w:val="24"/>
+          <w:szCs w:val="24"/>
+        </w:rPr>
+        <w:t>getLoginUser (</w:t>
+      </w:r>
+      <w:r>
+        <w:rPr>
+          <w:rFonts w:ascii="Calibri" w:hAnsi="Calibri" w:cs="Calibri"/>
+          <w:color w:val="C00000"/>
+          <w:sz w:val="24"/>
+          <w:szCs w:val="24"/>
+        </w:rPr>
+        <w:t xml:space="preserve">) </w:t>
+      </w:r>
+      <w:r>
+        <w:rPr>
+          <w:rFonts w:ascii="Calibri" w:hAnsi="Calibri" w:cs="Calibri"/>
+          <w:color w:val="000000" w:themeColor="text1"/>
+          <w:sz w:val="24"/>
+          <w:szCs w:val="24"/>
+        </w:rPr>
+        <w:t xml:space="preserve">and invoke this function at the end of </w:t>
+      </w:r>
+      <w:r>
+        <w:rPr>
+          <w:rFonts w:cstheme="minorHAnsi"/>
+          <w:color w:val="C00000"/>
+          <w:sz w:val="24"/>
+          <w:szCs w:val="24"/>
+        </w:rPr>
+        <w:t xml:space="preserve">loginUser </w:t>
+      </w:r>
+      <w:r>
+        <w:rPr>
+          <w:rFonts w:cstheme="minorHAnsi"/>
+          <w:color w:val="000000" w:themeColor="text1"/>
+          <w:sz w:val="24"/>
+          <w:szCs w:val="24"/>
+        </w:rPr>
+        <w:t>function</w:t>
+      </w:r>
+      <w:r>
+        <w:rPr>
+          <w:rFonts w:cstheme="minorHAnsi"/>
+          <w:color w:val="000000" w:themeColor="text1"/>
+          <w:sz w:val="24"/>
+          <w:szCs w:val="24"/>
+        </w:rPr>
+        <w:t xml:space="preserve"> and add token as state</w:t>
+      </w:r>
+      <w:r>
+        <w:rPr>
+          <w:rFonts w:cstheme="minorHAnsi"/>
+          <w:color w:val="000000" w:themeColor="text1"/>
+          <w:sz w:val="24"/>
+          <w:szCs w:val="24"/>
+        </w:rPr>
+        <w:t xml:space="preserve"> as shown below</w:t>
+      </w:r>
+    </w:p>
+    <w:p>
+      <w:pPr>
+        <w:ind w:left="1440"/>
+        <w:rPr>
+          <w:rFonts w:cstheme="minorHAnsi"/>
+          <w:color w:val="C00000"/>
+          <w:sz w:val="24"/>
+          <w:szCs w:val="24"/>
+        </w:rPr>
+      </w:pPr>
+      <w:r>
+        <w:rPr>
+          <w:rFonts w:cstheme="minorHAnsi"/>
+          <w:color w:val="ED7D31" w:themeColor="accent2"/>
+          <w:sz w:val="24"/>
+          <w:szCs w:val="24"/>
+        </w:rPr>
+        <w:t>state</w:t>
+      </w:r>
+      <w:r>
+        <w:rPr>
+          <w:rFonts w:cstheme="minorHAnsi"/>
+          <w:color w:val="44546A" w:themeColor="text2"/>
+          <w:sz w:val="24"/>
+          <w:szCs w:val="24"/>
+        </w:rPr>
+        <w:t>:()</w:t>
+      </w:r>
+      <w:r>
+        <w:rPr>
+          <w:rFonts w:cstheme="minorHAnsi"/>
+          <w:color w:val="20B1B8"/>
+          <w:sz w:val="24"/>
+          <w:szCs w:val="24"/>
+        </w:rPr>
+        <w:t>=</w:t>
+      </w:r>
+      <w:r>
+        <w:rPr>
+          <w:rFonts w:cstheme="minorHAnsi"/>
+          <w:color w:val="20B1B8"/>
+          <w:sz w:val="24"/>
+          <w:szCs w:val="24"/>
+        </w:rPr>
+        <w:t>&gt;</w:t>
+      </w:r>
+      <w:r>
+        <w:rPr>
+          <w:rFonts w:cstheme="minorHAnsi"/>
+          <w:color w:val="44546A" w:themeColor="text2"/>
+          <w:sz w:val="24"/>
+          <w:szCs w:val="24"/>
+        </w:rPr>
+        <w:t xml:space="preserve"> (</w:t>
+      </w:r>
+      <w:r>
+        <w:rPr>
+          <w:rFonts w:cstheme="minorHAnsi"/>
+          <w:color w:val="44546A" w:themeColor="text2"/>
+          <w:sz w:val="24"/>
+          <w:szCs w:val="24"/>
+        </w:rPr>
+        <w:t>{</w:t>
+      </w:r>
+    </w:p>
+    <w:p>
+      <w:pPr>
+        <w:ind w:left="1440"/>
+        <w:rPr>
+          <w:rFonts w:cstheme="minorHAnsi"/>
+          <w:color w:val="C00000"/>
+          <w:sz w:val="24"/>
+          <w:szCs w:val="24"/>
+        </w:rPr>
+      </w:pPr>
+      <w:r>
+        <w:rPr>
+          <w:rFonts w:cstheme="minorHAnsi"/>
+          <w:color w:val="C00000"/>
+          <w:sz w:val="24"/>
+          <w:szCs w:val="24"/>
+        </w:rPr>
+        <w:t xml:space="preserve">        </w:t>
+      </w:r>
+      <w:r>
+        <w:rPr>
+          <w:rFonts w:cstheme="minorHAnsi"/>
+          <w:color w:val="00A063"/>
+          <w:sz w:val="24"/>
+          <w:szCs w:val="24"/>
+        </w:rPr>
+        <w:t>token</w:t>
+      </w:r>
+      <w:r>
+        <w:rPr>
+          <w:rFonts w:cstheme="minorHAnsi"/>
+          <w:color w:val="44546A" w:themeColor="text2"/>
+          <w:sz w:val="24"/>
+          <w:szCs w:val="24"/>
+        </w:rPr>
+        <w:t>:</w:t>
+      </w:r>
+      <w:r>
+        <w:rPr>
+          <w:rFonts w:cstheme="minorHAnsi"/>
+          <w:color w:val="A4A000"/>
+          <w:sz w:val="24"/>
+          <w:szCs w:val="24"/>
+        </w:rPr>
+        <w:t>''</w:t>
+      </w:r>
+    </w:p>
+    <w:p>
+      <w:pPr>
+        <w:ind w:left="1440"/>
+        <w:rPr>
+          <w:rFonts w:cstheme="minorHAnsi"/>
+          <w:color w:val="44546A" w:themeColor="text2"/>
+          <w:sz w:val="24"/>
+          <w:szCs w:val="24"/>
+        </w:rPr>
+      </w:pPr>
+      <w:r>
+        <w:rPr>
+          <w:rFonts w:cstheme="minorHAnsi"/>
+          <w:color w:val="44546A" w:themeColor="text2"/>
+          <w:sz w:val="24"/>
+          <w:szCs w:val="24"/>
+        </w:rPr>
+        <w:t xml:space="preserve">    }),</w:t>
+      </w:r>
+    </w:p>
+    <w:p>
+      <w:pPr>
+        <w:ind w:left="1440"/>
+        <w:rPr>
+          <w:rFonts w:cstheme="minorHAnsi"/>
+          <w:color w:val="44546A" w:themeColor="text2"/>
+          <w:sz w:val="24"/>
+          <w:szCs w:val="24"/>
+        </w:rPr>
+      </w:pPr>
+      <w:r>
+        <w:rPr>
+          <w:rFonts w:cstheme="minorHAnsi"/>
+          <w:color w:val="A4A000"/>
+          <w:sz w:val="24"/>
+          <w:szCs w:val="24"/>
+        </w:rPr>
+        <w:t xml:space="preserve">async </w:t>
+      </w:r>
+      <w:r>
+        <w:rPr>
+          <w:rFonts w:cstheme="minorHAnsi"/>
+          <w:color w:val="00B050"/>
+          <w:sz w:val="24"/>
+          <w:szCs w:val="24"/>
+        </w:rPr>
+        <w:t xml:space="preserve">getLoginUser </w:t>
+      </w:r>
+      <w:r>
+        <w:rPr>
+          <w:rFonts w:cstheme="minorHAnsi"/>
+          <w:color w:val="44546A" w:themeColor="text2"/>
+          <w:sz w:val="24"/>
+          <w:szCs w:val="24"/>
+        </w:rPr>
+        <w:t xml:space="preserve">() { </w:t>
+      </w:r>
+    </w:p>
+    <w:p>
+      <w:pPr>
+        <w:ind w:left="1440" w:firstLine="720"/>
+        <w:rPr>
+          <w:rFonts w:cstheme="minorHAnsi"/>
+          <w:color w:val="00B050"/>
+          <w:sz w:val="24"/>
+          <w:szCs w:val="24"/>
+        </w:rPr>
+      </w:pPr>
+      <w:r>
+        <w:rPr>
+          <w:rFonts w:cstheme="minorHAnsi"/>
+          <w:color w:val="20B1B8"/>
+          <w:sz w:val="24"/>
+          <w:szCs w:val="24"/>
+        </w:rPr>
+        <w:t>const</w:t>
+      </w:r>
+      <w:r>
+        <w:rPr>
+          <w:rFonts w:cstheme="minorHAnsi"/>
+          <w:color w:val="ED7D31" w:themeColor="accent2"/>
+          <w:sz w:val="24"/>
+          <w:szCs w:val="24"/>
+        </w:rPr>
+        <w:t xml:space="preserve"> {</w:t>
+      </w:r>
+      <w:r>
+        <w:rPr>
+          <w:rFonts w:cstheme="minorHAnsi"/>
+          <w:color w:val="A4A000"/>
+          <w:sz w:val="24"/>
+          <w:szCs w:val="24"/>
+        </w:rPr>
+        <w:t>data</w:t>
+      </w:r>
+      <w:r>
+        <w:rPr>
+          <w:rFonts w:cstheme="minorHAnsi"/>
+          <w:color w:val="ED7D31" w:themeColor="accent2"/>
+          <w:sz w:val="24"/>
+          <w:szCs w:val="24"/>
+        </w:rPr>
+        <w:t xml:space="preserve">} = </w:t>
+      </w:r>
+      <w:r>
+        <w:rPr>
+          <w:rFonts w:cstheme="minorHAnsi"/>
+          <w:color w:val="ED7D31" w:themeColor="accent2"/>
+          <w:sz w:val="24"/>
+          <w:szCs w:val="24"/>
+        </w:rPr>
+        <w:t xml:space="preserve">await </w:t>
+      </w:r>
+      <w:r>
+        <w:rPr>
+          <w:rFonts w:cstheme="minorHAnsi"/>
+          <w:color w:val="44546A" w:themeColor="text2"/>
+          <w:sz w:val="24"/>
+          <w:szCs w:val="24"/>
+        </w:rPr>
+        <w:t>useFetch</w:t>
+      </w:r>
+      <w:r>
+        <w:rPr>
+          <w:rFonts w:cstheme="minorHAnsi"/>
+          <w:color w:val="44546A" w:themeColor="text2"/>
+          <w:sz w:val="24"/>
+          <w:szCs w:val="24"/>
+        </w:rPr>
+        <w:t xml:space="preserve"> (' </w:t>
+      </w:r>
       <w:hyperlink r:id="rId34" w:history="1">
         <w:r>
           <w:rPr>
@@ -10002,7 +10566,7 @@
     <w:p>
       <w:pPr>
         <w:pStyle w:val="ListParagraph"/>
-        <w:ind w:left="1440"/>
+        <w:ind w:left="2880"/>
         <w:rPr>
           <w:rFonts w:cstheme="minorHAnsi"/>
           <w:color w:val="00B050"/>
@@ -10077,23 +10641,14 @@
     <w:p>
       <w:pPr>
         <w:pStyle w:val="ListParagraph"/>
-        <w:ind w:left="1440"/>
-        <w:rPr>
-          <w:rFonts w:cstheme="minorHAnsi"/>
-          <w:color w:val="00B050"/>
-          <w:sz w:val="24"/>
-          <w:szCs w:val="24"/>
-        </w:rPr>
-      </w:pPr>
-      <w:r>
-        <w:rPr>
-          <w:rFonts w:cstheme="minorHAnsi"/>
-          <w:color w:val="00B050"/>
-          <w:sz w:val="24"/>
-          <w:szCs w:val="24"/>
-        </w:rPr>
-        <w:t xml:space="preserve">                </w:t>
-      </w:r>
+        <w:ind w:left="3600"/>
+        <w:rPr>
+          <w:rFonts w:cstheme="minorHAnsi"/>
+          <w:color w:val="44546A" w:themeColor="text2"/>
+          <w:sz w:val="24"/>
+          <w:szCs w:val="24"/>
+        </w:rPr>
+      </w:pPr>
       <w:r>
         <w:rPr>
           <w:rFonts w:cstheme="minorHAnsi"/>
@@ -10101,843 +10656,7 @@
           <w:sz w:val="24"/>
           <w:szCs w:val="24"/>
         </w:rPr>
-        <w:t>method</w:t>
-      </w:r>
-      <w:r>
-        <w:rPr>
-          <w:rFonts w:cstheme="minorHAnsi"/>
-          <w:color w:val="44546A" w:themeColor="text2"/>
-          <w:sz w:val="24"/>
-          <w:szCs w:val="24"/>
-        </w:rPr>
-        <w:t>: “</w:t>
-      </w:r>
-      <w:r>
-        <w:rPr>
-          <w:rFonts w:cstheme="minorHAnsi"/>
-          <w:color w:val="A4A000"/>
-          <w:sz w:val="24"/>
-          <w:szCs w:val="24"/>
-        </w:rPr>
-        <w:t>POST</w:t>
-      </w:r>
-      <w:r>
-        <w:rPr>
-          <w:rFonts w:cstheme="minorHAnsi"/>
-          <w:color w:val="44546A" w:themeColor="text2"/>
-          <w:sz w:val="24"/>
-          <w:szCs w:val="24"/>
-        </w:rPr>
-        <w:t>",</w:t>
-      </w:r>
-    </w:p>
-    <w:p>
-      <w:pPr>
-        <w:pStyle w:val="ListParagraph"/>
-        <w:ind w:left="1440"/>
-        <w:rPr>
-          <w:rFonts w:cstheme="minorHAnsi"/>
-          <w:color w:val="44546A" w:themeColor="text2"/>
-          <w:sz w:val="24"/>
-          <w:szCs w:val="24"/>
-        </w:rPr>
-      </w:pPr>
-      <w:r>
-        <w:rPr>
-          <w:rFonts w:cstheme="minorHAnsi"/>
-          <w:color w:val="00B050"/>
-          <w:sz w:val="24"/>
-          <w:szCs w:val="24"/>
-        </w:rPr>
-        <w:t xml:space="preserve">                </w:t>
-      </w:r>
-      <w:r>
-        <w:rPr>
-          <w:rFonts w:cstheme="minorHAnsi"/>
-          <w:color w:val="7030A0"/>
-          <w:sz w:val="24"/>
-          <w:szCs w:val="24"/>
-        </w:rPr>
-        <w:t>body</w:t>
-      </w:r>
-      <w:r>
-        <w:rPr>
-          <w:rFonts w:cstheme="minorHAnsi"/>
-          <w:color w:val="44546A" w:themeColor="text2"/>
-          <w:sz w:val="24"/>
-          <w:szCs w:val="24"/>
-        </w:rPr>
-        <w:t xml:space="preserve">: </w:t>
-      </w:r>
-      <w:r>
-        <w:rPr>
-          <w:rFonts w:cstheme="minorHAnsi"/>
-          <w:color w:val="A4A000"/>
-          <w:sz w:val="24"/>
-          <w:szCs w:val="24"/>
-        </w:rPr>
-        <w:t>formData</w:t>
-      </w:r>
-      <w:r>
-        <w:rPr>
-          <w:rFonts w:cstheme="minorHAnsi"/>
-          <w:color w:val="44546A" w:themeColor="text2"/>
-          <w:sz w:val="24"/>
-          <w:szCs w:val="24"/>
-        </w:rPr>
-        <w:t>,</w:t>
-      </w:r>
-    </w:p>
-    <w:p>
-      <w:pPr>
-        <w:pStyle w:val="ListParagraph"/>
-        <w:ind w:left="1440" w:firstLine="720"/>
-        <w:rPr>
-          <w:rFonts w:cstheme="minorHAnsi"/>
-          <w:color w:val="ED7D31" w:themeColor="accent2"/>
-          <w:sz w:val="24"/>
-          <w:szCs w:val="24"/>
-        </w:rPr>
-      </w:pPr>
-      <w:r>
-        <w:rPr>
-          <w:rFonts w:cstheme="minorHAnsi"/>
-          <w:color w:val="ED7D31" w:themeColor="accent2"/>
-          <w:sz w:val="24"/>
-          <w:szCs w:val="24"/>
-        </w:rPr>
-        <w:t xml:space="preserve">   </w:t>
-      </w:r>
-      <w:r>
-        <w:rPr>
-          <w:rFonts w:cstheme="minorHAnsi"/>
-          <w:color w:val="ED7D31" w:themeColor="accent2"/>
-          <w:sz w:val="24"/>
-          <w:szCs w:val="24"/>
-          <w:highlight w:val="yellow"/>
-        </w:rPr>
-        <w:t>watch: false</w:t>
-      </w:r>
-      <w:r>
-        <w:rPr>
-          <w:rFonts w:cstheme="minorHAnsi"/>
-          <w:color w:val="ED7D31" w:themeColor="accent2"/>
-          <w:sz w:val="24"/>
-          <w:szCs w:val="24"/>
-        </w:rPr>
-        <w:t xml:space="preserve"> </w:t>
-      </w:r>
-    </w:p>
-    <w:p>
-      <w:pPr>
-        <w:pStyle w:val="ListParagraph"/>
-        <w:ind w:left="1440" w:firstLine="720"/>
-        <w:rPr>
-          <w:rFonts w:cstheme="minorHAnsi"/>
-          <w:color w:val="A4A000"/>
-          <w:sz w:val="24"/>
-          <w:szCs w:val="24"/>
-        </w:rPr>
-      </w:pPr>
-      <w:r>
-        <w:rPr>
-          <w:rFonts w:cstheme="minorHAnsi"/>
-          <w:color w:val="A4A000"/>
-          <w:sz w:val="24"/>
-          <w:szCs w:val="24"/>
-        </w:rPr>
-        <w:t xml:space="preserve">//assigning the </w:t>
-      </w:r>
-      <w:r>
-        <w:rPr>
-          <w:rFonts w:cstheme="minorHAnsi"/>
-          <w:color w:val="A4A000"/>
-          <w:sz w:val="24"/>
-          <w:szCs w:val="24"/>
-        </w:rPr>
-        <w:t xml:space="preserve">cookie </w:t>
-      </w:r>
-      <w:r>
-        <w:rPr>
-          <w:rFonts w:cstheme="minorHAnsi"/>
-          <w:color w:val="A4A000"/>
-          <w:sz w:val="24"/>
-          <w:szCs w:val="24"/>
-        </w:rPr>
-        <w:t>token value, we got from useCookie composable to headers</w:t>
-      </w:r>
-    </w:p>
-    <w:p>
-      <w:pPr>
-        <w:pStyle w:val="ListParagraph"/>
-        <w:ind w:left="1440"/>
-        <w:rPr>
-          <w:rFonts w:cstheme="minorHAnsi"/>
-          <w:color w:val="00B050"/>
-          <w:sz w:val="24"/>
-          <w:szCs w:val="24"/>
-        </w:rPr>
-      </w:pPr>
-      <w:r>
-        <w:rPr>
-          <w:rFonts w:cstheme="minorHAnsi"/>
-          <w:color w:val="00B050"/>
-          <w:sz w:val="24"/>
-          <w:szCs w:val="24"/>
-        </w:rPr>
-        <w:tab/>
-        <w:t xml:space="preserve">   </w:t>
-      </w:r>
-      <w:r>
-        <w:rPr>
-          <w:rFonts w:cstheme="minorHAnsi"/>
-          <w:color w:val="00B050"/>
-          <w:sz w:val="24"/>
-          <w:szCs w:val="24"/>
-        </w:rPr>
-        <w:t>headers: {</w:t>
-      </w:r>
-    </w:p>
-    <w:p>
-      <w:pPr>
-        <w:pStyle w:val="ListParagraph"/>
-        <w:ind w:left="1440"/>
-        <w:rPr>
-          <w:rFonts w:cstheme="minorHAnsi"/>
-          <w:color w:val="00B050"/>
-          <w:sz w:val="24"/>
-          <w:szCs w:val="24"/>
-        </w:rPr>
-      </w:pPr>
-      <w:r>
-        <w:rPr>
-          <w:rFonts w:cstheme="minorHAnsi"/>
-          <w:color w:val="00B050"/>
-          <w:sz w:val="24"/>
-          <w:szCs w:val="24"/>
-        </w:rPr>
-        <w:t xml:space="preserve">                    'X-XSRF-TOKEN’: </w:t>
-      </w:r>
-      <w:r>
-        <w:rPr>
-          <w:rFonts w:cstheme="minorHAnsi"/>
-          <w:color w:val="00B050"/>
-          <w:sz w:val="24"/>
-          <w:szCs w:val="24"/>
-        </w:rPr>
-        <w:t xml:space="preserve">this. </w:t>
-      </w:r>
-      <w:r>
-        <w:rPr>
-          <w:rFonts w:cstheme="minorHAnsi"/>
-          <w:color w:val="A4A000"/>
-          <w:sz w:val="24"/>
-          <w:szCs w:val="24"/>
-        </w:rPr>
-        <w:t>token</w:t>
-      </w:r>
-    </w:p>
-    <w:p>
-      <w:pPr>
-        <w:pStyle w:val="ListParagraph"/>
-        <w:ind w:left="1440"/>
-        <w:rPr>
-          <w:rFonts w:cstheme="minorHAnsi"/>
-          <w:color w:val="00B050"/>
-          <w:sz w:val="24"/>
-          <w:szCs w:val="24"/>
-        </w:rPr>
-      </w:pPr>
-      <w:r>
-        <w:rPr>
-          <w:rFonts w:cstheme="minorHAnsi"/>
-          <w:color w:val="00B050"/>
-          <w:sz w:val="24"/>
-          <w:szCs w:val="24"/>
-        </w:rPr>
-        <w:t xml:space="preserve">                }</w:t>
-      </w:r>
-    </w:p>
-    <w:p>
-      <w:pPr>
-        <w:pStyle w:val="ListParagraph"/>
-        <w:rPr>
-          <w:rFonts w:cstheme="minorHAnsi"/>
-          <w:color w:val="44546A" w:themeColor="text2"/>
-          <w:sz w:val="24"/>
-          <w:szCs w:val="24"/>
-        </w:rPr>
-      </w:pPr>
-      <w:r>
-        <w:rPr>
-          <w:rFonts w:cstheme="minorHAnsi"/>
-          <w:color w:val="44546A" w:themeColor="text2"/>
-          <w:sz w:val="24"/>
-          <w:szCs w:val="24"/>
-        </w:rPr>
-        <w:t xml:space="preserve">            });</w:t>
-      </w:r>
-    </w:p>
-    <w:p>
-      <w:pPr>
-        <w:pStyle w:val="ListParagraph"/>
-        <w:ind w:firstLine="720"/>
-        <w:rPr>
-          <w:rFonts w:cstheme="minorHAnsi"/>
-          <w:color w:val="ED7D31" w:themeColor="accent2"/>
-          <w:sz w:val="24"/>
-          <w:szCs w:val="24"/>
-        </w:rPr>
-      </w:pPr>
-      <w:r>
-        <w:rPr>
-          <w:rFonts w:cstheme="minorHAnsi"/>
-          <w:color w:val="ED7D31" w:themeColor="accent2"/>
-          <w:sz w:val="24"/>
-          <w:szCs w:val="24"/>
-        </w:rPr>
-        <w:t>this. getLoginUser (</w:t>
-      </w:r>
-      <w:r>
-        <w:rPr>
-          <w:rFonts w:cstheme="minorHAnsi"/>
-          <w:color w:val="ED7D31" w:themeColor="accent2"/>
-          <w:sz w:val="24"/>
-          <w:szCs w:val="24"/>
-        </w:rPr>
-        <w:t>);</w:t>
-      </w:r>
-    </w:p>
-    <w:p>
-      <w:pPr>
-        <w:pStyle w:val="ListParagraph"/>
-        <w:rPr>
-          <w:rFonts w:cstheme="minorHAnsi"/>
-          <w:color w:val="44546A" w:themeColor="text2"/>
-          <w:sz w:val="24"/>
-          <w:szCs w:val="24"/>
-        </w:rPr>
-      </w:pPr>
-      <w:r>
-        <w:rPr>
-          <w:rFonts w:cstheme="minorHAnsi"/>
-          <w:color w:val="44546A" w:themeColor="text2"/>
-          <w:sz w:val="24"/>
-          <w:szCs w:val="24"/>
-        </w:rPr>
-        <w:t>}</w:t>
-      </w:r>
-    </w:p>
-    <w:p>
-      <w:pPr>
-        <w:pStyle w:val="ListParagraph"/>
-        <w:rPr>
-          <w:rFonts w:cstheme="minorHAnsi"/>
-          <w:color w:val="000000" w:themeColor="text1"/>
-          <w:sz w:val="24"/>
-          <w:szCs w:val="24"/>
-        </w:rPr>
-      </w:pPr>
-    </w:p>
-    <w:p>
-      <w:pPr>
-        <w:pStyle w:val="ListParagraph"/>
-        <w:numPr>
-          <w:ilvl w:val="0"/>
-          <w:numId w:val="4"/>
-        </w:numPr>
-        <w:rPr>
-          <w:rFonts w:cstheme="minorHAnsi"/>
-          <w:color w:val="000000" w:themeColor="text1"/>
-          <w:sz w:val="24"/>
-          <w:szCs w:val="24"/>
-        </w:rPr>
-      </w:pPr>
-      <w:r>
-        <w:rPr>
-          <w:rFonts w:ascii="Calibri" w:hAnsi="Calibri" w:cs="Calibri"/>
-          <w:color w:val="000000" w:themeColor="text1"/>
-          <w:sz w:val="24"/>
-          <w:szCs w:val="24"/>
-        </w:rPr>
-        <w:t xml:space="preserve">Now as the login was successful, we will need to grab the user data from the server, </w:t>
-      </w:r>
-      <w:r>
-        <w:rPr>
-          <w:rFonts w:ascii="Calibri" w:hAnsi="Calibri" w:cs="Calibri"/>
-          <w:color w:val="000000" w:themeColor="text1"/>
-          <w:sz w:val="24"/>
-          <w:szCs w:val="24"/>
-        </w:rPr>
-        <w:t>in order</w:t>
-      </w:r>
-      <w:r>
-        <w:rPr>
-          <w:rFonts w:ascii="Calibri" w:hAnsi="Calibri" w:cs="Calibri"/>
-          <w:color w:val="000000" w:themeColor="text1"/>
-          <w:sz w:val="24"/>
-          <w:szCs w:val="24"/>
-        </w:rPr>
-        <w:t xml:space="preserve"> to do that we will create a new function called </w:t>
-      </w:r>
-      <w:r>
-        <w:rPr>
-          <w:rFonts w:ascii="Calibri" w:hAnsi="Calibri" w:cs="Calibri"/>
-          <w:color w:val="C00000"/>
-          <w:sz w:val="24"/>
-          <w:szCs w:val="24"/>
-        </w:rPr>
-        <w:t>getLoginUser (</w:t>
-      </w:r>
-      <w:r>
-        <w:rPr>
-          <w:rFonts w:ascii="Calibri" w:hAnsi="Calibri" w:cs="Calibri"/>
-          <w:color w:val="C00000"/>
-          <w:sz w:val="24"/>
-          <w:szCs w:val="24"/>
-        </w:rPr>
-        <w:t xml:space="preserve">) </w:t>
-      </w:r>
-      <w:r>
-        <w:rPr>
-          <w:rFonts w:ascii="Calibri" w:hAnsi="Calibri" w:cs="Calibri"/>
-          <w:color w:val="000000" w:themeColor="text1"/>
-          <w:sz w:val="24"/>
-          <w:szCs w:val="24"/>
-        </w:rPr>
-        <w:t xml:space="preserve">and invoke this function at the end of </w:t>
-      </w:r>
-      <w:r>
-        <w:rPr>
-          <w:rFonts w:cstheme="minorHAnsi"/>
-          <w:color w:val="C00000"/>
-          <w:sz w:val="24"/>
-          <w:szCs w:val="24"/>
-        </w:rPr>
-        <w:t>loginUser</w:t>
-      </w:r>
-      <w:r>
-        <w:rPr>
-          <w:rFonts w:cstheme="minorHAnsi"/>
-          <w:color w:val="C00000"/>
-          <w:sz w:val="24"/>
-          <w:szCs w:val="24"/>
-        </w:rPr>
-        <w:t xml:space="preserve"> </w:t>
-      </w:r>
-      <w:r>
-        <w:rPr>
-          <w:rFonts w:cstheme="minorHAnsi"/>
-          <w:color w:val="000000" w:themeColor="text1"/>
-          <w:sz w:val="24"/>
-          <w:szCs w:val="24"/>
-        </w:rPr>
-        <w:t>function</w:t>
-      </w:r>
-      <w:r>
-        <w:rPr>
-          <w:rFonts w:cstheme="minorHAnsi"/>
-          <w:color w:val="000000" w:themeColor="text1"/>
-          <w:sz w:val="24"/>
-          <w:szCs w:val="24"/>
-        </w:rPr>
-        <w:t xml:space="preserve"> and add token as state</w:t>
-      </w:r>
-      <w:r>
-        <w:rPr>
-          <w:rFonts w:cstheme="minorHAnsi"/>
-          <w:color w:val="000000" w:themeColor="text1"/>
-          <w:sz w:val="24"/>
-          <w:szCs w:val="24"/>
-        </w:rPr>
-        <w:t xml:space="preserve"> as shown below</w:t>
-      </w:r>
-    </w:p>
-    <w:p>
-      <w:pPr>
-        <w:ind w:left="1440"/>
-        <w:rPr>
-          <w:rFonts w:cstheme="minorHAnsi"/>
-          <w:color w:val="C00000"/>
-          <w:sz w:val="24"/>
-          <w:szCs w:val="24"/>
-        </w:rPr>
-      </w:pPr>
-      <w:r>
-        <w:rPr>
-          <w:rFonts w:cstheme="minorHAnsi"/>
-          <w:color w:val="ED7D31" w:themeColor="accent2"/>
-          <w:sz w:val="24"/>
-          <w:szCs w:val="24"/>
-        </w:rPr>
-        <w:t>state</w:t>
-      </w:r>
-      <w:r>
-        <w:rPr>
-          <w:rFonts w:cstheme="minorHAnsi"/>
-          <w:color w:val="44546A" w:themeColor="text2"/>
-          <w:sz w:val="24"/>
-          <w:szCs w:val="24"/>
-        </w:rPr>
-        <w:t>:()</w:t>
-      </w:r>
-      <w:r>
-        <w:rPr>
-          <w:rFonts w:cstheme="minorHAnsi"/>
-          <w:color w:val="20B1B8"/>
-          <w:sz w:val="24"/>
-          <w:szCs w:val="24"/>
-        </w:rPr>
-        <w:t>=</w:t>
-      </w:r>
-      <w:r>
-        <w:rPr>
-          <w:rFonts w:cstheme="minorHAnsi"/>
-          <w:color w:val="20B1B8"/>
-          <w:sz w:val="24"/>
-          <w:szCs w:val="24"/>
-        </w:rPr>
-        <w:t>&gt;</w:t>
-      </w:r>
-      <w:r>
-        <w:rPr>
-          <w:rFonts w:cstheme="minorHAnsi"/>
-          <w:color w:val="44546A" w:themeColor="text2"/>
-          <w:sz w:val="24"/>
-          <w:szCs w:val="24"/>
-        </w:rPr>
-        <w:t xml:space="preserve"> (</w:t>
-      </w:r>
-      <w:r>
-        <w:rPr>
-          <w:rFonts w:cstheme="minorHAnsi"/>
-          <w:color w:val="44546A" w:themeColor="text2"/>
-          <w:sz w:val="24"/>
-          <w:szCs w:val="24"/>
-        </w:rPr>
-        <w:t>{</w:t>
-      </w:r>
-    </w:p>
-    <w:p>
-      <w:pPr>
-        <w:ind w:left="1440"/>
-        <w:rPr>
-          <w:rFonts w:cstheme="minorHAnsi"/>
-          <w:color w:val="C00000"/>
-          <w:sz w:val="24"/>
-          <w:szCs w:val="24"/>
-        </w:rPr>
-      </w:pPr>
-      <w:r>
-        <w:rPr>
-          <w:rFonts w:cstheme="minorHAnsi"/>
-          <w:color w:val="C00000"/>
-          <w:sz w:val="24"/>
-          <w:szCs w:val="24"/>
-        </w:rPr>
-        <w:t xml:space="preserve">        </w:t>
-      </w:r>
-      <w:r>
-        <w:rPr>
-          <w:rFonts w:cstheme="minorHAnsi"/>
-          <w:color w:val="00A063"/>
-          <w:sz w:val="24"/>
-          <w:szCs w:val="24"/>
-        </w:rPr>
-        <w:t>token</w:t>
-      </w:r>
-      <w:r>
-        <w:rPr>
-          <w:rFonts w:cstheme="minorHAnsi"/>
-          <w:color w:val="44546A" w:themeColor="text2"/>
-          <w:sz w:val="24"/>
-          <w:szCs w:val="24"/>
-        </w:rPr>
-        <w:t>:</w:t>
-      </w:r>
-      <w:r>
-        <w:rPr>
-          <w:rFonts w:cstheme="minorHAnsi"/>
-          <w:color w:val="A4A000"/>
-          <w:sz w:val="24"/>
-          <w:szCs w:val="24"/>
-        </w:rPr>
-        <w:t>''</w:t>
-      </w:r>
-    </w:p>
-    <w:p>
-      <w:pPr>
-        <w:ind w:left="1440"/>
-        <w:rPr>
-          <w:rFonts w:cstheme="minorHAnsi"/>
-          <w:color w:val="44546A" w:themeColor="text2"/>
-          <w:sz w:val="24"/>
-          <w:szCs w:val="24"/>
-        </w:rPr>
-      </w:pPr>
-      <w:r>
-        <w:rPr>
-          <w:rFonts w:cstheme="minorHAnsi"/>
-          <w:color w:val="44546A" w:themeColor="text2"/>
-          <w:sz w:val="24"/>
-          <w:szCs w:val="24"/>
-        </w:rPr>
-        <w:t xml:space="preserve">    }),</w:t>
-      </w:r>
-    </w:p>
-    <w:p>
-      <w:pPr>
-        <w:ind w:left="1440"/>
-        <w:rPr>
-          <w:rFonts w:cstheme="minorHAnsi"/>
-          <w:color w:val="44546A" w:themeColor="text2"/>
-          <w:sz w:val="24"/>
-          <w:szCs w:val="24"/>
-        </w:rPr>
-      </w:pPr>
-      <w:r>
-        <w:rPr>
-          <w:rFonts w:cstheme="minorHAnsi"/>
-          <w:color w:val="A4A000"/>
-          <w:sz w:val="24"/>
-          <w:szCs w:val="24"/>
-        </w:rPr>
-        <w:t xml:space="preserve">async </w:t>
-      </w:r>
-      <w:r>
-        <w:rPr>
-          <w:rFonts w:cstheme="minorHAnsi"/>
-          <w:color w:val="00B050"/>
-          <w:sz w:val="24"/>
-          <w:szCs w:val="24"/>
-        </w:rPr>
-        <w:t>getLoginUser</w:t>
-      </w:r>
-      <w:r>
-        <w:rPr>
-          <w:rFonts w:cstheme="minorHAnsi"/>
-          <w:color w:val="00B050"/>
-          <w:sz w:val="24"/>
-          <w:szCs w:val="24"/>
-        </w:rPr>
-        <w:t xml:space="preserve"> </w:t>
-      </w:r>
-      <w:r>
-        <w:rPr>
-          <w:rFonts w:cstheme="minorHAnsi"/>
-          <w:color w:val="44546A" w:themeColor="text2"/>
-          <w:sz w:val="24"/>
-          <w:szCs w:val="24"/>
-        </w:rPr>
-        <w:t xml:space="preserve">() { </w:t>
-      </w:r>
-    </w:p>
-    <w:p>
-      <w:pPr>
-        <w:ind w:left="1440" w:firstLine="720"/>
-        <w:rPr>
-          <w:rFonts w:cstheme="minorHAnsi"/>
-          <w:color w:val="00B050"/>
-          <w:sz w:val="24"/>
-          <w:szCs w:val="24"/>
-        </w:rPr>
-      </w:pPr>
-      <w:r>
-        <w:rPr>
-          <w:rFonts w:cstheme="minorHAnsi"/>
-          <w:color w:val="20B1B8"/>
-          <w:sz w:val="24"/>
-          <w:szCs w:val="24"/>
-        </w:rPr>
-        <w:t>const</w:t>
-      </w:r>
-      <w:r>
-        <w:rPr>
-          <w:rFonts w:cstheme="minorHAnsi"/>
-          <w:color w:val="ED7D31" w:themeColor="accent2"/>
-          <w:sz w:val="24"/>
-          <w:szCs w:val="24"/>
-        </w:rPr>
-        <w:t xml:space="preserve"> {</w:t>
-      </w:r>
-      <w:r>
-        <w:rPr>
-          <w:rFonts w:cstheme="minorHAnsi"/>
-          <w:color w:val="A4A000"/>
-          <w:sz w:val="24"/>
-          <w:szCs w:val="24"/>
-        </w:rPr>
-        <w:t>data</w:t>
-      </w:r>
-      <w:r>
-        <w:rPr>
-          <w:rFonts w:cstheme="minorHAnsi"/>
-          <w:color w:val="ED7D31" w:themeColor="accent2"/>
-          <w:sz w:val="24"/>
-          <w:szCs w:val="24"/>
-        </w:rPr>
-        <w:t xml:space="preserve">} = </w:t>
-      </w:r>
-      <w:r>
-        <w:rPr>
-          <w:rFonts w:cstheme="minorHAnsi"/>
-          <w:color w:val="ED7D31" w:themeColor="accent2"/>
-          <w:sz w:val="24"/>
-          <w:szCs w:val="24"/>
-        </w:rPr>
-        <w:t xml:space="preserve">await </w:t>
-      </w:r>
-      <w:r>
-        <w:rPr>
-          <w:rFonts w:cstheme="minorHAnsi"/>
-          <w:color w:val="44546A" w:themeColor="text2"/>
-          <w:sz w:val="24"/>
-          <w:szCs w:val="24"/>
-        </w:rPr>
-        <w:t>useFetch</w:t>
-      </w:r>
-      <w:r>
-        <w:rPr>
-          <w:rFonts w:cstheme="minorHAnsi"/>
-          <w:color w:val="44546A" w:themeColor="text2"/>
-          <w:sz w:val="24"/>
-          <w:szCs w:val="24"/>
-        </w:rPr>
-        <w:t xml:space="preserve"> (' </w:t>
-      </w:r>
-      <w:hyperlink r:id="rId35" w:history="1">
-        <w:r>
-          <w:rPr>
-            <w:rStyle w:val="Hyperlink"/>
-            <w:rFonts w:cstheme="minorHAnsi"/>
-            <w:sz w:val="24"/>
-            <w:szCs w:val="24"/>
-          </w:rPr>
-          <w:t>http://localhost:8000/login</w:t>
-        </w:r>
-      </w:hyperlink>
-      <w:r>
-        <w:rPr>
-          <w:rFonts w:cstheme="minorHAnsi"/>
-          <w:color w:val="00B050"/>
-          <w:sz w:val="24"/>
-          <w:szCs w:val="24"/>
-        </w:rPr>
-        <w:t xml:space="preserve"> </w:t>
-      </w:r>
-      <w:r>
-        <w:rPr>
-          <w:rFonts w:cstheme="minorHAnsi"/>
-          <w:color w:val="44546A" w:themeColor="text2"/>
-          <w:sz w:val="24"/>
-          <w:szCs w:val="24"/>
-        </w:rPr>
-        <w:t>’, {</w:t>
-      </w:r>
-    </w:p>
-    <w:p>
-      <w:pPr>
-        <w:pStyle w:val="ListParagraph"/>
-        <w:ind w:left="2880"/>
-        <w:rPr>
-          <w:rFonts w:cstheme="minorHAnsi"/>
-          <w:color w:val="00B050"/>
-          <w:sz w:val="24"/>
-          <w:szCs w:val="24"/>
-        </w:rPr>
-      </w:pPr>
-      <w:r>
-        <w:rPr>
-          <w:rFonts w:cstheme="minorHAnsi"/>
-          <w:color w:val="00B050"/>
-          <w:sz w:val="24"/>
-          <w:szCs w:val="24"/>
-        </w:rPr>
-        <w:t xml:space="preserve">                </w:t>
-      </w:r>
-      <w:r>
-        <w:rPr>
-          <w:rFonts w:cstheme="minorHAnsi"/>
-          <w:color w:val="7030A0"/>
-          <w:sz w:val="24"/>
-          <w:szCs w:val="24"/>
-        </w:rPr>
-        <w:t>credentials</w:t>
-      </w:r>
-      <w:r>
-        <w:rPr>
-          <w:rFonts w:cstheme="minorHAnsi"/>
-          <w:color w:val="44546A" w:themeColor="text2"/>
-          <w:sz w:val="24"/>
-          <w:szCs w:val="24"/>
-        </w:rPr>
-        <w:t>:</w:t>
-      </w:r>
-      <w:r>
-        <w:rPr>
-          <w:rFonts w:cstheme="minorHAnsi"/>
-          <w:color w:val="00B050"/>
-          <w:sz w:val="24"/>
-          <w:szCs w:val="24"/>
-        </w:rPr>
-        <w:t xml:space="preserve"> </w:t>
-      </w:r>
-      <w:r>
-        <w:rPr>
-          <w:rFonts w:cstheme="minorHAnsi"/>
-          <w:color w:val="44546A" w:themeColor="text2"/>
-          <w:sz w:val="24"/>
-          <w:szCs w:val="24"/>
-        </w:rPr>
-        <w:t>“</w:t>
-      </w:r>
-      <w:r>
-        <w:rPr>
-          <w:rFonts w:cstheme="minorHAnsi"/>
-          <w:color w:val="A4A000"/>
-          <w:sz w:val="24"/>
-          <w:szCs w:val="24"/>
-        </w:rPr>
-        <w:t>include</w:t>
-      </w:r>
-      <w:r>
-        <w:rPr>
-          <w:rFonts w:cstheme="minorHAnsi"/>
-          <w:color w:val="44546A" w:themeColor="text2"/>
-          <w:sz w:val="24"/>
-          <w:szCs w:val="24"/>
-        </w:rPr>
-        <w:t>",</w:t>
-      </w:r>
-    </w:p>
-    <w:p>
-      <w:pPr>
-        <w:pStyle w:val="ListParagraph"/>
-        <w:ind w:left="3600"/>
-        <w:rPr>
-          <w:rFonts w:cstheme="minorHAnsi"/>
-          <w:color w:val="44546A" w:themeColor="text2"/>
-          <w:sz w:val="24"/>
-          <w:szCs w:val="24"/>
-        </w:rPr>
-      </w:pPr>
-      <w:r>
-        <w:rPr>
-          <w:rFonts w:cstheme="minorHAnsi"/>
-          <w:color w:val="7030A0"/>
-          <w:sz w:val="24"/>
-          <w:szCs w:val="24"/>
-        </w:rPr>
-        <w:t xml:space="preserve">   </w:t>
-      </w:r>
-      <w:r>
-        <w:rPr>
-          <w:rFonts w:cstheme="minorHAnsi"/>
-          <w:color w:val="7030A0"/>
-          <w:sz w:val="24"/>
-          <w:szCs w:val="24"/>
-        </w:rPr>
-        <w:t>watch</w:t>
+        <w:t xml:space="preserve">   watch</w:t>
       </w:r>
       <w:r>
         <w:rPr>

</xml_diff>